<commit_message>
added contents for course file of mat 101 fall 19
</commit_message>
<xml_diff>
--- a/FALL 19/MAT 101/mat101coursefile/IQAC1232017 - Semester Course Report.docx
+++ b/FALL 19/MAT 101/mat101coursefile/IQAC1232017 - Semester Course Report.docx
@@ -1,6 +1,6 @@
 
 <file path=word/document.xml><?xml version="1.0" encoding="utf-8"?>
-<w:document xmlns:ve="http://schemas.openxmlformats.org/markup-compatibility/2006" xmlns:o="urn:schemas-microsoft-com:office:office" xmlns:r="http://schemas.openxmlformats.org/officeDocument/2006/relationships" xmlns:m="http://schemas.openxmlformats.org/officeDocument/2006/math" xmlns:v="urn:schemas-microsoft-com:vml" xmlns:wp="http://schemas.openxmlformats.org/drawingml/2006/wordprocessingDrawing" xmlns:w10="urn:schemas-microsoft-com:office:word" xmlns:w="http://schemas.openxmlformats.org/wordprocessingml/2006/main" xmlns:wne="http://schemas.microsoft.com/office/word/2006/wordml">
+<w:document xmlns:wpc="http://schemas.microsoft.com/office/word/2010/wordprocessingCanvas" xmlns:cx="http://schemas.microsoft.com/office/drawing/2014/chartex" xmlns:cx1="http://schemas.microsoft.com/office/drawing/2015/9/8/chartex" xmlns:cx2="http://schemas.microsoft.com/office/drawing/2015/10/21/chartex" xmlns:cx3="http://schemas.microsoft.com/office/drawing/2016/5/9/chartex" xmlns:cx4="http://schemas.microsoft.com/office/drawing/2016/5/10/chartex" xmlns:cx5="http://schemas.microsoft.com/office/drawing/2016/5/11/chartex" xmlns:cx6="http://schemas.microsoft.com/office/drawing/2016/5/12/chartex" xmlns:cx7="http://schemas.microsoft.com/office/drawing/2016/5/13/chartex" xmlns:cx8="http://schemas.microsoft.com/office/drawing/2016/5/14/chartex" xmlns:mc="http://schemas.openxmlformats.org/markup-compatibility/2006" xmlns:aink="http://schemas.microsoft.com/office/drawing/2016/ink" xmlns:am3d="http://schemas.microsoft.com/office/drawing/2017/model3d" xmlns:o="urn:schemas-microsoft-com:office:office" xmlns:r="http://schemas.openxmlformats.org/officeDocument/2006/relationships" xmlns:m="http://schemas.openxmlformats.org/officeDocument/2006/math" xmlns:v="urn:schemas-microsoft-com:vml" xmlns:wp14="http://schemas.microsoft.com/office/word/2010/wordprocessingDrawing" xmlns:wp="http://schemas.openxmlformats.org/drawingml/2006/wordprocessingDrawing" xmlns:w10="urn:schemas-microsoft-com:office:word" xmlns:w="http://schemas.openxmlformats.org/wordprocessingml/2006/main" xmlns:w14="http://schemas.microsoft.com/office/word/2010/wordml" xmlns:w15="http://schemas.microsoft.com/office/word/2012/wordml" xmlns:w16cid="http://schemas.microsoft.com/office/word/2016/wordml/cid" xmlns:w16se="http://schemas.microsoft.com/office/word/2015/wordml/symex" xmlns:wpg="http://schemas.microsoft.com/office/word/2010/wordprocessingGroup" xmlns:wpi="http://schemas.microsoft.com/office/word/2010/wordprocessingInk" xmlns:wne="http://schemas.microsoft.com/office/word/2006/wordml" xmlns:wps="http://schemas.microsoft.com/office/word/2010/wordprocessingShape" mc:Ignorable="w14 w15 w16se w16cid wp14">
   <w:body>
     <w:p>
       <w:pPr>
@@ -17,7 +17,7 @@
           <w:szCs w:val="48"/>
         </w:rPr>
         <w:drawing>
-          <wp:anchor distT="0" distB="0" distL="114300" distR="114300" simplePos="0" relativeHeight="251659264" behindDoc="0" locked="0" layoutInCell="1" allowOverlap="1">
+          <wp:anchor distT="0" distB="0" distL="114300" distR="114300" simplePos="0" relativeHeight="251659264" behindDoc="0" locked="0" layoutInCell="1" allowOverlap="1" wp14:anchorId="09B9DCA1" wp14:editId="3A51BE3E">
             <wp:simplePos x="0" y="0"/>
             <wp:positionH relativeFrom="margin">
               <wp:posOffset>4680585</wp:posOffset>
@@ -172,7 +172,7 @@
           <w:insideV w:val="single" w:sz="18" w:space="0" w:color="FFFFFF" w:themeColor="background1"/>
         </w:tblBorders>
         <w:shd w:val="clear" w:color="auto" w:fill="FFFFFF" w:themeFill="background1"/>
-        <w:tblLook w:val="04A0"/>
+        <w:tblLook w:val="04A0" w:firstRow="1" w:lastRow="0" w:firstColumn="1" w:lastColumn="0" w:noHBand="0" w:noVBand="1"/>
       </w:tblPr>
       <w:tblGrid>
         <w:gridCol w:w="1627"/>
@@ -423,7 +423,7 @@
           <w:insideV w:val="single" w:sz="18" w:space="0" w:color="FFFFFF" w:themeColor="background1"/>
         </w:tblBorders>
         <w:shd w:val="clear" w:color="auto" w:fill="FFFFFF" w:themeFill="background1"/>
-        <w:tblLook w:val="04A0"/>
+        <w:tblLook w:val="04A0" w:firstRow="1" w:lastRow="0" w:firstColumn="1" w:lastColumn="0" w:noHBand="0" w:noVBand="1"/>
       </w:tblPr>
       <w:tblGrid>
         <w:gridCol w:w="648"/>
@@ -612,7 +612,7 @@
               <w:t>0</w:t>
             </w:r>
             <w:r>
-              <w:t>2</w:t>
+              <w:t>4</w:t>
             </w:r>
           </w:p>
         </w:tc>
@@ -1079,7 +1079,7 @@
               <w:spacing w:line="276" w:lineRule="auto"/>
             </w:pPr>
             <w:r>
-              <w:t>Bijan Paul</w:t>
+              <w:t>Satyaki Das</w:t>
             </w:r>
           </w:p>
         </w:tc>
@@ -1138,7 +1138,7 @@
           <w:insideV w:val="single" w:sz="2" w:space="0" w:color="808080" w:themeColor="background1" w:themeShade="80"/>
         </w:tblBorders>
         <w:shd w:val="clear" w:color="auto" w:fill="FFFFFF" w:themeFill="background1"/>
-        <w:tblLook w:val="04A0"/>
+        <w:tblLook w:val="04A0" w:firstRow="1" w:lastRow="0" w:firstColumn="1" w:lastColumn="0" w:noHBand="0" w:noVBand="1"/>
       </w:tblPr>
       <w:tblGrid>
         <w:gridCol w:w="4590"/>
@@ -1376,8 +1376,6 @@
               </w:rPr>
               <w:t xml:space="preserve">S2 </w:t>
             </w:r>
-            <w:bookmarkStart w:id="0" w:name="_GoBack"/>
-            <w:bookmarkEnd w:id="0"/>
             <w:r>
               <w:rPr>
                 <w:sz w:val="22"/>
@@ -1498,7 +1496,7 @@
           <w:insideV w:val="single" w:sz="2" w:space="0" w:color="808080" w:themeColor="background1" w:themeShade="80"/>
         </w:tblBorders>
         <w:shd w:val="clear" w:color="auto" w:fill="FFFFFF" w:themeFill="background1"/>
-        <w:tblLook w:val="04A0"/>
+        <w:tblLook w:val="04A0" w:firstRow="1" w:lastRow="0" w:firstColumn="1" w:lastColumn="0" w:noHBand="0" w:noVBand="1"/>
       </w:tblPr>
       <w:tblGrid>
         <w:gridCol w:w="3078"/>
@@ -1590,6 +1588,9 @@
               <w:pStyle w:val="BodyText"/>
               <w:spacing w:line="276" w:lineRule="auto"/>
             </w:pPr>
+            <w:r>
+              <w:t>3</w:t>
+            </w:r>
           </w:p>
         </w:tc>
         <w:tc>
@@ -1631,6 +1632,9 @@
               <w:pStyle w:val="BodyText"/>
               <w:spacing w:line="276" w:lineRule="auto"/>
             </w:pPr>
+            <w:r>
+              <w:t>3</w:t>
+            </w:r>
           </w:p>
         </w:tc>
         <w:tc>
@@ -1703,7 +1707,7 @@
           <w:insideV w:val="single" w:sz="2" w:space="0" w:color="808080" w:themeColor="background1" w:themeShade="80"/>
         </w:tblBorders>
         <w:shd w:val="clear" w:color="auto" w:fill="FFFFFF" w:themeFill="background1"/>
-        <w:tblLook w:val="04A0"/>
+        <w:tblLook w:val="04A0" w:firstRow="1" w:lastRow="0" w:firstColumn="1" w:lastColumn="0" w:noHBand="0" w:noVBand="1"/>
       </w:tblPr>
       <w:tblGrid>
         <w:gridCol w:w="2718"/>
@@ -1796,7 +1800,7 @@
               <w:spacing w:line="276" w:lineRule="auto"/>
             </w:pPr>
             <w:r>
-              <w:t>40</w:t>
+              <w:t>16</w:t>
             </w:r>
           </w:p>
         </w:tc>
@@ -1840,7 +1844,7 @@
               <w:spacing w:line="276" w:lineRule="auto"/>
             </w:pPr>
             <w:r>
-              <w:t>9</w:t>
+              <w:t>0</w:t>
             </w:r>
           </w:p>
         </w:tc>
@@ -1884,7 +1888,7 @@
               <w:spacing w:line="276" w:lineRule="auto"/>
             </w:pPr>
             <w:r>
-              <w:t>24</w:t>
+              <w:t>9</w:t>
             </w:r>
           </w:p>
         </w:tc>
@@ -1928,7 +1932,7 @@
               <w:spacing w:line="276" w:lineRule="auto"/>
             </w:pPr>
             <w:r>
-              <w:t>14</w:t>
+              <w:t>8</w:t>
             </w:r>
           </w:p>
         </w:tc>
@@ -1969,7 +1973,7 @@
           <w:insideV w:val="single" w:sz="2" w:space="0" w:color="808080" w:themeColor="background1" w:themeShade="80"/>
         </w:tblBorders>
         <w:shd w:val="clear" w:color="auto" w:fill="FFFFFF" w:themeFill="background1"/>
-        <w:tblLook w:val="04A0"/>
+        <w:tblLook w:val="04A0" w:firstRow="1" w:lastRow="0" w:firstColumn="1" w:lastColumn="0" w:noHBand="0" w:noVBand="1"/>
       </w:tblPr>
       <w:tblGrid>
         <w:gridCol w:w="3060"/>
@@ -2101,7 +2105,7 @@
           <w:insideV w:val="single" w:sz="2" w:space="0" w:color="808080" w:themeColor="background1" w:themeShade="80"/>
         </w:tblBorders>
         <w:shd w:val="clear" w:color="auto" w:fill="FFFFFF" w:themeFill="background1"/>
-        <w:tblLook w:val="04A0"/>
+        <w:tblLook w:val="04A0" w:firstRow="1" w:lastRow="0" w:firstColumn="1" w:lastColumn="0" w:noHBand="0" w:noVBand="1"/>
       </w:tblPr>
       <w:tblGrid>
         <w:gridCol w:w="1998"/>
@@ -2254,7 +2258,7 @@
           <w:insideV w:val="single" w:sz="2" w:space="0" w:color="808080" w:themeColor="background1" w:themeShade="80"/>
         </w:tblBorders>
         <w:shd w:val="clear" w:color="auto" w:fill="FFFFFF" w:themeFill="background1"/>
-        <w:tblLook w:val="04A0"/>
+        <w:tblLook w:val="04A0" w:firstRow="1" w:lastRow="0" w:firstColumn="1" w:lastColumn="0" w:noHBand="0" w:noVBand="1"/>
       </w:tblPr>
       <w:tblGrid>
         <w:gridCol w:w="3240"/>
@@ -2332,7 +2336,6 @@
           <w:tcPr>
             <w:tcW w:w="2700" w:type="dxa"/>
             <w:shd w:val="clear" w:color="auto" w:fill="FFFFFF" w:themeFill="background1"/>
-            <w:vAlign w:val="center"/>
           </w:tcPr>
           <w:p>
             <w:pPr>
@@ -2341,13 +2344,462 @@
               <w:jc w:val="center"/>
             </w:pPr>
             <w:r>
+              <w:t>0</w:t>
+            </w:r>
+          </w:p>
+        </w:tc>
+        <w:tc>
+          <w:tcPr>
+            <w:tcW w:w="4140" w:type="dxa"/>
+            <w:shd w:val="clear" w:color="auto" w:fill="FFFFFF" w:themeFill="background1"/>
+          </w:tcPr>
+          <w:p>
+            <w:pPr>
+              <w:jc w:val="center"/>
               <w:rPr>
                 <w:rFonts w:ascii="Calibri" w:hAnsi="Calibri" w:cs="Calibri"/>
                 <w:color w:val="000000"/>
-                <w:sz w:val="22"/>
-                <w:szCs w:val="22"/>
-              </w:rPr>
+              </w:rPr>
+            </w:pPr>
+            <w:r>
+              <w:t>0.00%</w:t>
+            </w:r>
+          </w:p>
+        </w:tc>
+      </w:tr>
+      <w:tr>
+        <w:tc>
+          <w:tcPr>
+            <w:tcW w:w="3240" w:type="dxa"/>
+            <w:shd w:val="clear" w:color="auto" w:fill="FFFFFF" w:themeFill="background1"/>
+          </w:tcPr>
+          <w:p>
+            <w:pPr>
+              <w:pStyle w:val="BodyText"/>
+              <w:spacing w:line="276" w:lineRule="auto"/>
+              <w:jc w:val="center"/>
+            </w:pPr>
+            <w:r>
+              <w:t>A</w:t>
+            </w:r>
+          </w:p>
+        </w:tc>
+        <w:tc>
+          <w:tcPr>
+            <w:tcW w:w="2700" w:type="dxa"/>
+            <w:shd w:val="clear" w:color="auto" w:fill="FFFFFF" w:themeFill="background1"/>
+          </w:tcPr>
+          <w:p>
+            <w:pPr>
+              <w:pStyle w:val="BodyText"/>
+              <w:spacing w:line="276" w:lineRule="auto"/>
+              <w:jc w:val="center"/>
+            </w:pPr>
+            <w:r>
               <w:t>0</w:t>
+            </w:r>
+          </w:p>
+        </w:tc>
+        <w:tc>
+          <w:tcPr>
+            <w:tcW w:w="4140" w:type="dxa"/>
+            <w:shd w:val="clear" w:color="auto" w:fill="FFFFFF" w:themeFill="background1"/>
+          </w:tcPr>
+          <w:p>
+            <w:pPr>
+              <w:pStyle w:val="BodyText"/>
+              <w:spacing w:line="276" w:lineRule="auto"/>
+              <w:jc w:val="center"/>
+            </w:pPr>
+            <w:r>
+              <w:t>0.00%</w:t>
+            </w:r>
+          </w:p>
+        </w:tc>
+      </w:tr>
+      <w:tr>
+        <w:tc>
+          <w:tcPr>
+            <w:tcW w:w="3240" w:type="dxa"/>
+            <w:shd w:val="clear" w:color="auto" w:fill="FFFFFF" w:themeFill="background1"/>
+          </w:tcPr>
+          <w:p>
+            <w:pPr>
+              <w:pStyle w:val="BodyText"/>
+              <w:spacing w:line="276" w:lineRule="auto"/>
+              <w:jc w:val="center"/>
+            </w:pPr>
+            <w:r>
+              <w:t>A-</w:t>
+            </w:r>
+          </w:p>
+        </w:tc>
+        <w:tc>
+          <w:tcPr>
+            <w:tcW w:w="2700" w:type="dxa"/>
+            <w:shd w:val="clear" w:color="auto" w:fill="FFFFFF" w:themeFill="background1"/>
+          </w:tcPr>
+          <w:p>
+            <w:pPr>
+              <w:pStyle w:val="BodyText"/>
+              <w:spacing w:line="276" w:lineRule="auto"/>
+              <w:jc w:val="center"/>
+            </w:pPr>
+            <w:r>
+              <w:t>2</w:t>
+            </w:r>
+          </w:p>
+        </w:tc>
+        <w:tc>
+          <w:tcPr>
+            <w:tcW w:w="4140" w:type="dxa"/>
+            <w:shd w:val="clear" w:color="auto" w:fill="FFFFFF" w:themeFill="background1"/>
+          </w:tcPr>
+          <w:p>
+            <w:pPr>
+              <w:pStyle w:val="BodyText"/>
+              <w:spacing w:line="276" w:lineRule="auto"/>
+              <w:jc w:val="center"/>
+            </w:pPr>
+            <w:r>
+              <w:t>12.50%</w:t>
+            </w:r>
+          </w:p>
+        </w:tc>
+      </w:tr>
+      <w:tr>
+        <w:tc>
+          <w:tcPr>
+            <w:tcW w:w="3240" w:type="dxa"/>
+            <w:shd w:val="clear" w:color="auto" w:fill="FFFFFF" w:themeFill="background1"/>
+          </w:tcPr>
+          <w:p>
+            <w:pPr>
+              <w:pStyle w:val="BodyText"/>
+              <w:spacing w:line="276" w:lineRule="auto"/>
+              <w:jc w:val="center"/>
+            </w:pPr>
+            <w:r>
+              <w:t>B</w:t>
+            </w:r>
+          </w:p>
+        </w:tc>
+        <w:tc>
+          <w:tcPr>
+            <w:tcW w:w="2700" w:type="dxa"/>
+            <w:shd w:val="clear" w:color="auto" w:fill="FFFFFF" w:themeFill="background1"/>
+          </w:tcPr>
+          <w:p>
+            <w:pPr>
+              <w:pStyle w:val="BodyText"/>
+              <w:spacing w:line="276" w:lineRule="auto"/>
+              <w:jc w:val="center"/>
+            </w:pPr>
+            <w:r>
+              <w:t>1</w:t>
+            </w:r>
+          </w:p>
+        </w:tc>
+        <w:tc>
+          <w:tcPr>
+            <w:tcW w:w="4140" w:type="dxa"/>
+            <w:shd w:val="clear" w:color="auto" w:fill="FFFFFF" w:themeFill="background1"/>
+          </w:tcPr>
+          <w:p>
+            <w:pPr>
+              <w:pStyle w:val="BodyText"/>
+              <w:spacing w:line="276" w:lineRule="auto"/>
+              <w:jc w:val="center"/>
+            </w:pPr>
+            <w:r>
+              <w:t>6.25%</w:t>
+            </w:r>
+          </w:p>
+        </w:tc>
+      </w:tr>
+      <w:tr>
+        <w:tc>
+          <w:tcPr>
+            <w:tcW w:w="3240" w:type="dxa"/>
+            <w:shd w:val="clear" w:color="auto" w:fill="FFFFFF" w:themeFill="background1"/>
+          </w:tcPr>
+          <w:p>
+            <w:pPr>
+              <w:pStyle w:val="BodyText"/>
+              <w:spacing w:line="276" w:lineRule="auto"/>
+              <w:jc w:val="center"/>
+            </w:pPr>
+            <w:r>
+              <w:t>B+</w:t>
+            </w:r>
+          </w:p>
+        </w:tc>
+        <w:tc>
+          <w:tcPr>
+            <w:tcW w:w="2700" w:type="dxa"/>
+            <w:shd w:val="clear" w:color="auto" w:fill="FFFFFF" w:themeFill="background1"/>
+          </w:tcPr>
+          <w:p>
+            <w:pPr>
+              <w:pStyle w:val="BodyText"/>
+              <w:spacing w:line="276" w:lineRule="auto"/>
+              <w:jc w:val="center"/>
+            </w:pPr>
+            <w:r>
+              <w:t>0</w:t>
+            </w:r>
+          </w:p>
+        </w:tc>
+        <w:tc>
+          <w:tcPr>
+            <w:tcW w:w="4140" w:type="dxa"/>
+            <w:shd w:val="clear" w:color="auto" w:fill="FFFFFF" w:themeFill="background1"/>
+          </w:tcPr>
+          <w:p>
+            <w:pPr>
+              <w:pStyle w:val="BodyText"/>
+              <w:spacing w:line="276" w:lineRule="auto"/>
+              <w:jc w:val="center"/>
+            </w:pPr>
+            <w:r>
+              <w:t>0.00%</w:t>
+            </w:r>
+          </w:p>
+        </w:tc>
+      </w:tr>
+      <w:tr>
+        <w:tc>
+          <w:tcPr>
+            <w:tcW w:w="3240" w:type="dxa"/>
+            <w:shd w:val="clear" w:color="auto" w:fill="FFFFFF" w:themeFill="background1"/>
+          </w:tcPr>
+          <w:p>
+            <w:pPr>
+              <w:pStyle w:val="BodyText"/>
+              <w:spacing w:line="276" w:lineRule="auto"/>
+              <w:jc w:val="center"/>
+            </w:pPr>
+            <w:r>
+              <w:t>B-</w:t>
+            </w:r>
+          </w:p>
+        </w:tc>
+        <w:tc>
+          <w:tcPr>
+            <w:tcW w:w="2700" w:type="dxa"/>
+            <w:shd w:val="clear" w:color="auto" w:fill="FFFFFF" w:themeFill="background1"/>
+          </w:tcPr>
+          <w:p>
+            <w:pPr>
+              <w:pStyle w:val="BodyText"/>
+              <w:spacing w:line="276" w:lineRule="auto"/>
+              <w:jc w:val="center"/>
+            </w:pPr>
+            <w:r>
+              <w:t>1</w:t>
+            </w:r>
+          </w:p>
+        </w:tc>
+        <w:tc>
+          <w:tcPr>
+            <w:tcW w:w="4140" w:type="dxa"/>
+            <w:shd w:val="clear" w:color="auto" w:fill="FFFFFF" w:themeFill="background1"/>
+          </w:tcPr>
+          <w:p>
+            <w:pPr>
+              <w:pStyle w:val="BodyText"/>
+              <w:spacing w:line="276" w:lineRule="auto"/>
+              <w:jc w:val="center"/>
+            </w:pPr>
+            <w:r>
+              <w:t>6.25%</w:t>
+            </w:r>
+          </w:p>
+        </w:tc>
+      </w:tr>
+      <w:tr>
+        <w:tc>
+          <w:tcPr>
+            <w:tcW w:w="3240" w:type="dxa"/>
+            <w:shd w:val="clear" w:color="auto" w:fill="FFFFFF" w:themeFill="background1"/>
+          </w:tcPr>
+          <w:p>
+            <w:pPr>
+              <w:pStyle w:val="BodyText"/>
+              <w:spacing w:line="276" w:lineRule="auto"/>
+              <w:jc w:val="center"/>
+            </w:pPr>
+            <w:r>
+              <w:t>C+</w:t>
+            </w:r>
+          </w:p>
+        </w:tc>
+        <w:tc>
+          <w:tcPr>
+            <w:tcW w:w="2700" w:type="dxa"/>
+            <w:shd w:val="clear" w:color="auto" w:fill="FFFFFF" w:themeFill="background1"/>
+          </w:tcPr>
+          <w:p>
+            <w:pPr>
+              <w:pStyle w:val="BodyText"/>
+              <w:spacing w:line="276" w:lineRule="auto"/>
+              <w:jc w:val="center"/>
+            </w:pPr>
+            <w:r>
+              <w:t>1</w:t>
+            </w:r>
+          </w:p>
+        </w:tc>
+        <w:tc>
+          <w:tcPr>
+            <w:tcW w:w="4140" w:type="dxa"/>
+            <w:shd w:val="clear" w:color="auto" w:fill="FFFFFF" w:themeFill="background1"/>
+          </w:tcPr>
+          <w:p>
+            <w:pPr>
+              <w:pStyle w:val="BodyText"/>
+              <w:spacing w:line="276" w:lineRule="auto"/>
+              <w:jc w:val="center"/>
+            </w:pPr>
+            <w:r>
+              <w:t>6.25%</w:t>
+            </w:r>
+          </w:p>
+        </w:tc>
+      </w:tr>
+      <w:tr>
+        <w:tc>
+          <w:tcPr>
+            <w:tcW w:w="3240" w:type="dxa"/>
+            <w:shd w:val="clear" w:color="auto" w:fill="FFFFFF" w:themeFill="background1"/>
+          </w:tcPr>
+          <w:p>
+            <w:pPr>
+              <w:pStyle w:val="BodyText"/>
+              <w:spacing w:line="276" w:lineRule="auto"/>
+              <w:jc w:val="center"/>
+            </w:pPr>
+            <w:r>
+              <w:t>C</w:t>
+            </w:r>
+          </w:p>
+        </w:tc>
+        <w:tc>
+          <w:tcPr>
+            <w:tcW w:w="2700" w:type="dxa"/>
+            <w:shd w:val="clear" w:color="auto" w:fill="FFFFFF" w:themeFill="background1"/>
+          </w:tcPr>
+          <w:p>
+            <w:pPr>
+              <w:pStyle w:val="BodyText"/>
+              <w:spacing w:line="276" w:lineRule="auto"/>
+              <w:jc w:val="center"/>
+            </w:pPr>
+            <w:r>
+              <w:t>0</w:t>
+            </w:r>
+          </w:p>
+        </w:tc>
+        <w:tc>
+          <w:tcPr>
+            <w:tcW w:w="4140" w:type="dxa"/>
+            <w:shd w:val="clear" w:color="auto" w:fill="FFFFFF" w:themeFill="background1"/>
+          </w:tcPr>
+          <w:p>
+            <w:pPr>
+              <w:pStyle w:val="BodyText"/>
+              <w:spacing w:line="276" w:lineRule="auto"/>
+              <w:jc w:val="center"/>
+              <w:rPr>
+                <w:rFonts w:asciiTheme="minorHAnsi" w:hAnsiTheme="minorHAnsi" w:cstheme="minorHAnsi"/>
+              </w:rPr>
+            </w:pPr>
+            <w:r>
+              <w:t>0.00%</w:t>
+            </w:r>
+          </w:p>
+        </w:tc>
+      </w:tr>
+      <w:tr>
+        <w:tc>
+          <w:tcPr>
+            <w:tcW w:w="3240" w:type="dxa"/>
+            <w:shd w:val="clear" w:color="auto" w:fill="FFFFFF" w:themeFill="background1"/>
+          </w:tcPr>
+          <w:p>
+            <w:pPr>
+              <w:pStyle w:val="BodyText"/>
+              <w:spacing w:line="276" w:lineRule="auto"/>
+              <w:jc w:val="center"/>
+            </w:pPr>
+            <w:r>
+              <w:t>D</w:t>
+            </w:r>
+          </w:p>
+        </w:tc>
+        <w:tc>
+          <w:tcPr>
+            <w:tcW w:w="2700" w:type="dxa"/>
+            <w:shd w:val="clear" w:color="auto" w:fill="FFFFFF" w:themeFill="background1"/>
+          </w:tcPr>
+          <w:p>
+            <w:pPr>
+              <w:pStyle w:val="BodyText"/>
+              <w:spacing w:line="276" w:lineRule="auto"/>
+              <w:jc w:val="center"/>
+            </w:pPr>
+            <w:r>
+              <w:t>3</w:t>
+            </w:r>
+          </w:p>
+        </w:tc>
+        <w:tc>
+          <w:tcPr>
+            <w:tcW w:w="4140" w:type="dxa"/>
+            <w:shd w:val="clear" w:color="auto" w:fill="FFFFFF" w:themeFill="background1"/>
+          </w:tcPr>
+          <w:p>
+            <w:pPr>
+              <w:pStyle w:val="BodyText"/>
+              <w:spacing w:line="276" w:lineRule="auto"/>
+              <w:jc w:val="center"/>
+            </w:pPr>
+            <w:r>
+              <w:t>18.75%</w:t>
+            </w:r>
+          </w:p>
+        </w:tc>
+      </w:tr>
+      <w:tr>
+        <w:tc>
+          <w:tcPr>
+            <w:tcW w:w="3240" w:type="dxa"/>
+            <w:shd w:val="clear" w:color="auto" w:fill="FFFFFF" w:themeFill="background1"/>
+          </w:tcPr>
+          <w:p>
+            <w:pPr>
+              <w:pStyle w:val="BodyText"/>
+              <w:spacing w:line="276" w:lineRule="auto"/>
+              <w:jc w:val="center"/>
+            </w:pPr>
+            <w:r>
+              <w:t>F</w:t>
+            </w:r>
+          </w:p>
+        </w:tc>
+        <w:tc>
+          <w:tcPr>
+            <w:tcW w:w="2700" w:type="dxa"/>
+            <w:shd w:val="clear" w:color="auto" w:fill="FFFFFF" w:themeFill="background1"/>
+          </w:tcPr>
+          <w:p>
+            <w:pPr>
+              <w:pStyle w:val="BodyText"/>
+              <w:spacing w:line="276" w:lineRule="auto"/>
+              <w:jc w:val="center"/>
+            </w:pPr>
+            <w:r>
+              <w:t>8</w:t>
             </w:r>
           </w:p>
         </w:tc>
@@ -2365,11 +2817,7 @@
               </w:rPr>
             </w:pPr>
             <w:r>
-              <w:rPr>
-                <w:rFonts w:ascii="Calibri" w:hAnsi="Calibri" w:cs="Calibri"/>
-                <w:color w:val="000000"/>
-              </w:rPr>
-              <w:t>0 %</w:t>
+              <w:t>50.00%</w:t>
             </w:r>
           </w:p>
         </w:tc>
@@ -2387,7 +2835,7 @@
               <w:jc w:val="center"/>
             </w:pPr>
             <w:r>
-              <w:t>A</w:t>
+              <w:t>I</w:t>
             </w:r>
           </w:p>
         </w:tc>
@@ -2395,7 +2843,6 @@
           <w:tcPr>
             <w:tcW w:w="2700" w:type="dxa"/>
             <w:shd w:val="clear" w:color="auto" w:fill="FFFFFF" w:themeFill="background1"/>
-            <w:vAlign w:val="center"/>
           </w:tcPr>
           <w:p>
             <w:pPr>
@@ -2404,13 +2851,7 @@
               <w:jc w:val="center"/>
             </w:pPr>
             <w:r>
-              <w:rPr>
-                <w:rFonts w:ascii="Calibri" w:hAnsi="Calibri" w:cs="Calibri"/>
-                <w:color w:val="000000"/>
-                <w:sz w:val="22"/>
-                <w:szCs w:val="22"/>
-              </w:rPr>
-              <w:t>1</w:t>
+              <w:t>0</w:t>
             </w:r>
           </w:p>
         </w:tc>
@@ -2426,20 +2867,7 @@
               <w:jc w:val="center"/>
             </w:pPr>
             <w:r>
-              <w:rPr>
-                <w:rFonts w:ascii="Calibri" w:hAnsi="Calibri" w:cs="Calibri"/>
-                <w:color w:val="000000"/>
-                <w:sz w:val="22"/>
-                <w:szCs w:val="22"/>
-              </w:rPr>
-              <w:t>2.5</w:t>
-            </w:r>
-            <w:r>
-              <w:rPr>
-                <w:rFonts w:ascii="Calibri" w:hAnsi="Calibri" w:cs="Calibri"/>
-                <w:color w:val="000000"/>
-              </w:rPr>
-              <w:t xml:space="preserve"> %</w:t>
+              <w:t>0.00%</w:t>
             </w:r>
           </w:p>
         </w:tc>
@@ -2457,7 +2885,7 @@
               <w:jc w:val="center"/>
             </w:pPr>
             <w:r>
-              <w:t>A-</w:t>
+              <w:t>W</w:t>
             </w:r>
           </w:p>
         </w:tc>
@@ -2465,7 +2893,6 @@
           <w:tcPr>
             <w:tcW w:w="2700" w:type="dxa"/>
             <w:shd w:val="clear" w:color="auto" w:fill="FFFFFF" w:themeFill="background1"/>
-            <w:vAlign w:val="center"/>
           </w:tcPr>
           <w:p>
             <w:pPr>
@@ -2474,13 +2901,7 @@
               <w:jc w:val="center"/>
             </w:pPr>
             <w:r>
-              <w:rPr>
-                <w:rFonts w:ascii="Calibri" w:hAnsi="Calibri" w:cs="Calibri"/>
-                <w:color w:val="000000"/>
-                <w:sz w:val="22"/>
-                <w:szCs w:val="22"/>
-              </w:rPr>
-              <w:t>1</w:t>
+              <w:t>0</w:t>
             </w:r>
           </w:p>
         </w:tc>
@@ -2494,22 +2915,12 @@
               <w:pStyle w:val="BodyText"/>
               <w:spacing w:line="276" w:lineRule="auto"/>
               <w:jc w:val="center"/>
-            </w:pPr>
-            <w:r>
-              <w:rPr>
-                <w:rFonts w:ascii="Calibri" w:hAnsi="Calibri" w:cs="Calibri"/>
-                <w:color w:val="000000"/>
-                <w:sz w:val="22"/>
-                <w:szCs w:val="22"/>
-              </w:rPr>
-              <w:t>2.5</w:t>
-            </w:r>
-            <w:r>
-              <w:rPr>
-                <w:rFonts w:ascii="Calibri" w:hAnsi="Calibri" w:cs="Calibri"/>
-                <w:color w:val="000000"/>
-              </w:rPr>
-              <w:t xml:space="preserve"> %</w:t>
+              <w:rPr>
+                <w:rFonts w:asciiTheme="minorHAnsi" w:hAnsiTheme="minorHAnsi" w:cstheme="minorHAnsi"/>
+              </w:rPr>
+            </w:pPr>
+            <w:r>
+              <w:t>0.00%</w:t>
             </w:r>
           </w:p>
         </w:tc>
@@ -2527,7 +2938,7 @@
               <w:jc w:val="center"/>
             </w:pPr>
             <w:r>
-              <w:t>B</w:t>
+              <w:t>Total</w:t>
             </w:r>
           </w:p>
         </w:tc>
@@ -2535,7 +2946,6 @@
           <w:tcPr>
             <w:tcW w:w="2700" w:type="dxa"/>
             <w:shd w:val="clear" w:color="auto" w:fill="FFFFFF" w:themeFill="background1"/>
-            <w:vAlign w:val="center"/>
           </w:tcPr>
           <w:p>
             <w:pPr>
@@ -2544,13 +2954,7 @@
               <w:jc w:val="center"/>
             </w:pPr>
             <w:r>
-              <w:rPr>
-                <w:rFonts w:ascii="Calibri" w:hAnsi="Calibri" w:cs="Calibri"/>
-                <w:color w:val="000000"/>
-                <w:sz w:val="22"/>
-                <w:szCs w:val="22"/>
-              </w:rPr>
-              <w:t>1</w:t>
+              <w:t>16</w:t>
             </w:r>
           </w:p>
         </w:tc>
@@ -2564,609 +2968,12 @@
               <w:pStyle w:val="BodyText"/>
               <w:spacing w:line="276" w:lineRule="auto"/>
               <w:jc w:val="center"/>
-            </w:pPr>
-            <w:r>
-              <w:rPr>
-                <w:rFonts w:ascii="Calibri" w:hAnsi="Calibri" w:cs="Calibri"/>
-                <w:color w:val="000000"/>
-                <w:sz w:val="22"/>
-                <w:szCs w:val="22"/>
-              </w:rPr>
-              <w:t>2.5</w:t>
-            </w:r>
-            <w:r>
-              <w:rPr>
-                <w:rFonts w:ascii="Calibri" w:hAnsi="Calibri" w:cs="Calibri"/>
-                <w:color w:val="000000"/>
-              </w:rPr>
-              <w:t xml:space="preserve"> %</w:t>
-            </w:r>
-          </w:p>
-        </w:tc>
-      </w:tr>
-      <w:tr>
-        <w:tc>
-          <w:tcPr>
-            <w:tcW w:w="3240" w:type="dxa"/>
-            <w:shd w:val="clear" w:color="auto" w:fill="FFFFFF" w:themeFill="background1"/>
-          </w:tcPr>
-          <w:p>
-            <w:pPr>
-              <w:pStyle w:val="BodyText"/>
-              <w:spacing w:line="276" w:lineRule="auto"/>
-              <w:jc w:val="center"/>
-            </w:pPr>
-            <w:r>
-              <w:t>B+</w:t>
-            </w:r>
-          </w:p>
-        </w:tc>
-        <w:tc>
-          <w:tcPr>
-            <w:tcW w:w="2700" w:type="dxa"/>
-            <w:shd w:val="clear" w:color="auto" w:fill="FFFFFF" w:themeFill="background1"/>
-            <w:vAlign w:val="center"/>
-          </w:tcPr>
-          <w:p>
-            <w:pPr>
-              <w:pStyle w:val="BodyText"/>
-              <w:spacing w:line="276" w:lineRule="auto"/>
-              <w:jc w:val="center"/>
-            </w:pPr>
-            <w:r>
-              <w:rPr>
-                <w:rFonts w:ascii="Calibri" w:hAnsi="Calibri" w:cs="Calibri"/>
-                <w:color w:val="000000"/>
-                <w:sz w:val="22"/>
-                <w:szCs w:val="22"/>
-              </w:rPr>
-              <w:t>1</w:t>
-            </w:r>
-          </w:p>
-        </w:tc>
-        <w:tc>
-          <w:tcPr>
-            <w:tcW w:w="4140" w:type="dxa"/>
-            <w:shd w:val="clear" w:color="auto" w:fill="FFFFFF" w:themeFill="background1"/>
-          </w:tcPr>
-          <w:p>
-            <w:pPr>
-              <w:pStyle w:val="BodyText"/>
-              <w:spacing w:line="276" w:lineRule="auto"/>
-              <w:jc w:val="center"/>
-            </w:pPr>
-            <w:r>
-              <w:rPr>
-                <w:rFonts w:ascii="Calibri" w:hAnsi="Calibri" w:cs="Calibri"/>
-                <w:color w:val="000000"/>
-                <w:sz w:val="22"/>
-                <w:szCs w:val="22"/>
-              </w:rPr>
-              <w:t>2.5</w:t>
-            </w:r>
-            <w:r>
-              <w:rPr>
-                <w:rFonts w:ascii="Calibri" w:hAnsi="Calibri" w:cs="Calibri"/>
-                <w:color w:val="000000"/>
-              </w:rPr>
-              <w:t xml:space="preserve"> %</w:t>
-            </w:r>
-          </w:p>
-        </w:tc>
-      </w:tr>
-      <w:tr>
-        <w:tc>
-          <w:tcPr>
-            <w:tcW w:w="3240" w:type="dxa"/>
-            <w:shd w:val="clear" w:color="auto" w:fill="FFFFFF" w:themeFill="background1"/>
-          </w:tcPr>
-          <w:p>
-            <w:pPr>
-              <w:pStyle w:val="BodyText"/>
-              <w:spacing w:line="276" w:lineRule="auto"/>
-              <w:jc w:val="center"/>
-            </w:pPr>
-            <w:r>
-              <w:t>B-</w:t>
-            </w:r>
-          </w:p>
-        </w:tc>
-        <w:tc>
-          <w:tcPr>
-            <w:tcW w:w="2700" w:type="dxa"/>
-            <w:shd w:val="clear" w:color="auto" w:fill="FFFFFF" w:themeFill="background1"/>
-            <w:vAlign w:val="center"/>
-          </w:tcPr>
-          <w:p>
-            <w:pPr>
-              <w:pStyle w:val="BodyText"/>
-              <w:spacing w:line="276" w:lineRule="auto"/>
-              <w:jc w:val="center"/>
-            </w:pPr>
-            <w:r>
-              <w:rPr>
-                <w:rFonts w:ascii="Calibri" w:hAnsi="Calibri" w:cs="Calibri"/>
-                <w:color w:val="000000"/>
-                <w:sz w:val="22"/>
-                <w:szCs w:val="22"/>
-              </w:rPr>
-              <w:t>1</w:t>
-            </w:r>
-          </w:p>
-        </w:tc>
-        <w:tc>
-          <w:tcPr>
-            <w:tcW w:w="4140" w:type="dxa"/>
-            <w:shd w:val="clear" w:color="auto" w:fill="FFFFFF" w:themeFill="background1"/>
-          </w:tcPr>
-          <w:p>
-            <w:pPr>
-              <w:pStyle w:val="BodyText"/>
-              <w:spacing w:line="276" w:lineRule="auto"/>
-              <w:jc w:val="center"/>
-            </w:pPr>
-            <w:r>
-              <w:rPr>
-                <w:rFonts w:ascii="Calibri" w:hAnsi="Calibri" w:cs="Calibri"/>
-                <w:color w:val="000000"/>
-                <w:sz w:val="22"/>
-                <w:szCs w:val="22"/>
-              </w:rPr>
-              <w:t>2.5</w:t>
-            </w:r>
-            <w:r>
-              <w:rPr>
-                <w:rFonts w:ascii="Calibri" w:hAnsi="Calibri" w:cs="Calibri"/>
-                <w:color w:val="000000"/>
-              </w:rPr>
-              <w:t xml:space="preserve"> %</w:t>
-            </w:r>
-          </w:p>
-        </w:tc>
-      </w:tr>
-      <w:tr>
-        <w:tc>
-          <w:tcPr>
-            <w:tcW w:w="3240" w:type="dxa"/>
-            <w:shd w:val="clear" w:color="auto" w:fill="FFFFFF" w:themeFill="background1"/>
-          </w:tcPr>
-          <w:p>
-            <w:pPr>
-              <w:pStyle w:val="BodyText"/>
-              <w:spacing w:line="276" w:lineRule="auto"/>
-              <w:jc w:val="center"/>
-            </w:pPr>
-            <w:r>
-              <w:t>C+</w:t>
-            </w:r>
-          </w:p>
-        </w:tc>
-        <w:tc>
-          <w:tcPr>
-            <w:tcW w:w="2700" w:type="dxa"/>
-            <w:shd w:val="clear" w:color="auto" w:fill="FFFFFF" w:themeFill="background1"/>
-            <w:vAlign w:val="center"/>
-          </w:tcPr>
-          <w:p>
-            <w:pPr>
-              <w:pStyle w:val="BodyText"/>
-              <w:spacing w:line="276" w:lineRule="auto"/>
-              <w:jc w:val="center"/>
-            </w:pPr>
-            <w:r>
-              <w:rPr>
-                <w:rFonts w:ascii="Calibri" w:hAnsi="Calibri" w:cs="Calibri"/>
-                <w:color w:val="000000"/>
-                <w:sz w:val="22"/>
-                <w:szCs w:val="22"/>
-              </w:rPr>
-              <w:t>1</w:t>
-            </w:r>
-          </w:p>
-        </w:tc>
-        <w:tc>
-          <w:tcPr>
-            <w:tcW w:w="4140" w:type="dxa"/>
-            <w:shd w:val="clear" w:color="auto" w:fill="FFFFFF" w:themeFill="background1"/>
-          </w:tcPr>
-          <w:p>
-            <w:pPr>
-              <w:pStyle w:val="BodyText"/>
-              <w:spacing w:line="276" w:lineRule="auto"/>
-              <w:jc w:val="center"/>
-            </w:pPr>
-            <w:r>
-              <w:rPr>
-                <w:rFonts w:ascii="Calibri" w:hAnsi="Calibri" w:cs="Calibri"/>
-                <w:color w:val="000000"/>
-                <w:sz w:val="22"/>
-                <w:szCs w:val="22"/>
-              </w:rPr>
-              <w:t>2.5</w:t>
-            </w:r>
-            <w:r>
-              <w:rPr>
-                <w:rFonts w:ascii="Calibri" w:hAnsi="Calibri" w:cs="Calibri"/>
-                <w:color w:val="000000"/>
-              </w:rPr>
-              <w:t xml:space="preserve"> %</w:t>
-            </w:r>
-          </w:p>
-        </w:tc>
-      </w:tr>
-      <w:tr>
-        <w:tc>
-          <w:tcPr>
-            <w:tcW w:w="3240" w:type="dxa"/>
-            <w:shd w:val="clear" w:color="auto" w:fill="FFFFFF" w:themeFill="background1"/>
-          </w:tcPr>
-          <w:p>
-            <w:pPr>
-              <w:pStyle w:val="BodyText"/>
-              <w:spacing w:line="276" w:lineRule="auto"/>
-              <w:jc w:val="center"/>
-            </w:pPr>
-            <w:r>
-              <w:t>C</w:t>
-            </w:r>
-          </w:p>
-        </w:tc>
-        <w:tc>
-          <w:tcPr>
-            <w:tcW w:w="2700" w:type="dxa"/>
-            <w:shd w:val="clear" w:color="auto" w:fill="FFFFFF" w:themeFill="background1"/>
-            <w:vAlign w:val="center"/>
-          </w:tcPr>
-          <w:p>
-            <w:pPr>
-              <w:pStyle w:val="BodyText"/>
-              <w:spacing w:line="276" w:lineRule="auto"/>
-              <w:jc w:val="center"/>
-            </w:pPr>
-            <w:r>
-              <w:rPr>
-                <w:rFonts w:ascii="Calibri" w:hAnsi="Calibri" w:cs="Calibri"/>
-                <w:color w:val="000000"/>
-                <w:sz w:val="22"/>
-                <w:szCs w:val="22"/>
-              </w:rPr>
-              <w:t>4</w:t>
-            </w:r>
-          </w:p>
-        </w:tc>
-        <w:tc>
-          <w:tcPr>
-            <w:tcW w:w="4140" w:type="dxa"/>
-            <w:shd w:val="clear" w:color="auto" w:fill="FFFFFF" w:themeFill="background1"/>
-          </w:tcPr>
-          <w:p>
-            <w:pPr>
-              <w:pStyle w:val="BodyText"/>
-              <w:spacing w:line="276" w:lineRule="auto"/>
-              <w:jc w:val="center"/>
               <w:rPr>
                 <w:rFonts w:asciiTheme="minorHAnsi" w:hAnsiTheme="minorHAnsi" w:cstheme="minorHAnsi"/>
               </w:rPr>
             </w:pPr>
             <w:r>
-              <w:rPr>
-                <w:rFonts w:asciiTheme="minorHAnsi" w:hAnsiTheme="minorHAnsi" w:cstheme="minorHAnsi"/>
-                <w:sz w:val="22"/>
-                <w:szCs w:val="22"/>
-              </w:rPr>
-              <w:t>9.31 %</w:t>
-            </w:r>
-          </w:p>
-        </w:tc>
-      </w:tr>
-      <w:tr>
-        <w:tc>
-          <w:tcPr>
-            <w:tcW w:w="3240" w:type="dxa"/>
-            <w:shd w:val="clear" w:color="auto" w:fill="FFFFFF" w:themeFill="background1"/>
-          </w:tcPr>
-          <w:p>
-            <w:pPr>
-              <w:pStyle w:val="BodyText"/>
-              <w:spacing w:line="276" w:lineRule="auto"/>
-              <w:jc w:val="center"/>
-            </w:pPr>
-            <w:r>
-              <w:t>D</w:t>
-            </w:r>
-          </w:p>
-        </w:tc>
-        <w:tc>
-          <w:tcPr>
-            <w:tcW w:w="2700" w:type="dxa"/>
-            <w:shd w:val="clear" w:color="auto" w:fill="FFFFFF" w:themeFill="background1"/>
-            <w:vAlign w:val="center"/>
-          </w:tcPr>
-          <w:p>
-            <w:pPr>
-              <w:pStyle w:val="BodyText"/>
-              <w:spacing w:line="276" w:lineRule="auto"/>
-              <w:jc w:val="center"/>
-            </w:pPr>
-            <w:r>
-              <w:rPr>
-                <w:rFonts w:ascii="Calibri" w:hAnsi="Calibri" w:cs="Calibri"/>
-                <w:color w:val="000000"/>
-                <w:sz w:val="22"/>
-                <w:szCs w:val="22"/>
-              </w:rPr>
-              <w:t>4</w:t>
-            </w:r>
-          </w:p>
-        </w:tc>
-        <w:tc>
-          <w:tcPr>
-            <w:tcW w:w="4140" w:type="dxa"/>
-            <w:shd w:val="clear" w:color="auto" w:fill="FFFFFF" w:themeFill="background1"/>
-          </w:tcPr>
-          <w:p>
-            <w:pPr>
-              <w:pStyle w:val="BodyText"/>
-              <w:spacing w:line="276" w:lineRule="auto"/>
-              <w:jc w:val="center"/>
-            </w:pPr>
-            <w:r>
-              <w:rPr>
-                <w:rFonts w:asciiTheme="minorHAnsi" w:hAnsiTheme="minorHAnsi" w:cstheme="minorHAnsi"/>
-                <w:sz w:val="22"/>
-                <w:szCs w:val="22"/>
-              </w:rPr>
-              <w:t>9.31 %</w:t>
-            </w:r>
-          </w:p>
-        </w:tc>
-      </w:tr>
-      <w:tr>
-        <w:tc>
-          <w:tcPr>
-            <w:tcW w:w="3240" w:type="dxa"/>
-            <w:shd w:val="clear" w:color="auto" w:fill="FFFFFF" w:themeFill="background1"/>
-          </w:tcPr>
-          <w:p>
-            <w:pPr>
-              <w:pStyle w:val="BodyText"/>
-              <w:spacing w:line="276" w:lineRule="auto"/>
-              <w:jc w:val="center"/>
-            </w:pPr>
-            <w:r>
-              <w:t>F</w:t>
-            </w:r>
-          </w:p>
-        </w:tc>
-        <w:tc>
-          <w:tcPr>
-            <w:tcW w:w="2700" w:type="dxa"/>
-            <w:shd w:val="clear" w:color="auto" w:fill="FFFFFF" w:themeFill="background1"/>
-            <w:vAlign w:val="center"/>
-          </w:tcPr>
-          <w:p>
-            <w:pPr>
-              <w:pStyle w:val="BodyText"/>
-              <w:spacing w:line="276" w:lineRule="auto"/>
-              <w:jc w:val="center"/>
-            </w:pPr>
-            <w:r>
-              <w:rPr>
-                <w:rFonts w:ascii="Calibri" w:hAnsi="Calibri" w:cs="Calibri"/>
-                <w:color w:val="000000"/>
-                <w:sz w:val="22"/>
-                <w:szCs w:val="22"/>
-              </w:rPr>
-              <w:t>17</w:t>
-            </w:r>
-          </w:p>
-        </w:tc>
-        <w:tc>
-          <w:tcPr>
-            <w:tcW w:w="4140" w:type="dxa"/>
-            <w:shd w:val="clear" w:color="auto" w:fill="FFFFFF" w:themeFill="background1"/>
-          </w:tcPr>
-          <w:p>
-            <w:pPr>
-              <w:jc w:val="center"/>
-              <w:rPr>
-                <w:rFonts w:ascii="Calibri" w:hAnsi="Calibri" w:cs="Calibri"/>
-                <w:color w:val="000000"/>
-              </w:rPr>
-            </w:pPr>
-            <w:r>
-              <w:rPr>
-                <w:rFonts w:ascii="Calibri" w:hAnsi="Calibri" w:cs="Calibri"/>
-                <w:color w:val="000000"/>
-              </w:rPr>
-              <w:t>26.56%</w:t>
-            </w:r>
-          </w:p>
-        </w:tc>
-      </w:tr>
-      <w:tr>
-        <w:tc>
-          <w:tcPr>
-            <w:tcW w:w="3240" w:type="dxa"/>
-            <w:shd w:val="clear" w:color="auto" w:fill="FFFFFF" w:themeFill="background1"/>
-          </w:tcPr>
-          <w:p>
-            <w:pPr>
-              <w:pStyle w:val="BodyText"/>
-              <w:spacing w:line="276" w:lineRule="auto"/>
-              <w:jc w:val="center"/>
-            </w:pPr>
-            <w:r>
-              <w:t>I</w:t>
-            </w:r>
-          </w:p>
-        </w:tc>
-        <w:tc>
-          <w:tcPr>
-            <w:tcW w:w="2700" w:type="dxa"/>
-            <w:shd w:val="clear" w:color="auto" w:fill="FFFFFF" w:themeFill="background1"/>
-            <w:vAlign w:val="center"/>
-          </w:tcPr>
-          <w:p>
-            <w:pPr>
-              <w:pStyle w:val="BodyText"/>
-              <w:spacing w:line="276" w:lineRule="auto"/>
-              <w:jc w:val="center"/>
-            </w:pPr>
-            <w:r>
-              <w:rPr>
-                <w:rFonts w:ascii="Calibri" w:hAnsi="Calibri" w:cs="Calibri"/>
-                <w:color w:val="000000"/>
-                <w:sz w:val="22"/>
-                <w:szCs w:val="22"/>
-              </w:rPr>
-              <w:t>0</w:t>
-            </w:r>
-          </w:p>
-        </w:tc>
-        <w:tc>
-          <w:tcPr>
-            <w:tcW w:w="4140" w:type="dxa"/>
-            <w:shd w:val="clear" w:color="auto" w:fill="FFFFFF" w:themeFill="background1"/>
-          </w:tcPr>
-          <w:p>
-            <w:pPr>
-              <w:pStyle w:val="BodyText"/>
-              <w:spacing w:line="276" w:lineRule="auto"/>
-              <w:jc w:val="center"/>
-            </w:pPr>
-            <w:r>
-              <w:t>0 %</w:t>
-            </w:r>
-          </w:p>
-        </w:tc>
-      </w:tr>
-      <w:tr>
-        <w:tc>
-          <w:tcPr>
-            <w:tcW w:w="3240" w:type="dxa"/>
-            <w:shd w:val="clear" w:color="auto" w:fill="FFFFFF" w:themeFill="background1"/>
-          </w:tcPr>
-          <w:p>
-            <w:pPr>
-              <w:pStyle w:val="BodyText"/>
-              <w:spacing w:line="276" w:lineRule="auto"/>
-              <w:jc w:val="center"/>
-            </w:pPr>
-            <w:r>
-              <w:t>W</w:t>
-            </w:r>
-          </w:p>
-        </w:tc>
-        <w:tc>
-          <w:tcPr>
-            <w:tcW w:w="2700" w:type="dxa"/>
-            <w:shd w:val="clear" w:color="auto" w:fill="FFFFFF" w:themeFill="background1"/>
-            <w:vAlign w:val="center"/>
-          </w:tcPr>
-          <w:p>
-            <w:pPr>
-              <w:pStyle w:val="BodyText"/>
-              <w:spacing w:line="276" w:lineRule="auto"/>
-              <w:jc w:val="center"/>
-            </w:pPr>
-            <w:r>
-              <w:rPr>
-                <w:rFonts w:ascii="Calibri" w:hAnsi="Calibri" w:cs="Calibri"/>
-                <w:color w:val="000000"/>
-                <w:sz w:val="22"/>
-                <w:szCs w:val="22"/>
-              </w:rPr>
-              <w:t>9</w:t>
-            </w:r>
-          </w:p>
-        </w:tc>
-        <w:tc>
-          <w:tcPr>
-            <w:tcW w:w="4140" w:type="dxa"/>
-            <w:shd w:val="clear" w:color="auto" w:fill="FFFFFF" w:themeFill="background1"/>
-          </w:tcPr>
-          <w:p>
-            <w:pPr>
-              <w:pStyle w:val="BodyText"/>
-              <w:spacing w:line="276" w:lineRule="auto"/>
-              <w:jc w:val="center"/>
-              <w:rPr>
-                <w:rFonts w:asciiTheme="minorHAnsi" w:hAnsiTheme="minorHAnsi" w:cstheme="minorHAnsi"/>
-              </w:rPr>
-            </w:pPr>
-            <w:r>
-              <w:rPr>
-                <w:rFonts w:asciiTheme="minorHAnsi" w:hAnsiTheme="minorHAnsi" w:cstheme="minorHAnsi"/>
-                <w:sz w:val="22"/>
-                <w:szCs w:val="22"/>
-              </w:rPr>
-              <w:t>14.06%</w:t>
-            </w:r>
-          </w:p>
-        </w:tc>
-      </w:tr>
-      <w:tr>
-        <w:tc>
-          <w:tcPr>
-            <w:tcW w:w="3240" w:type="dxa"/>
-            <w:shd w:val="clear" w:color="auto" w:fill="FFFFFF" w:themeFill="background1"/>
-          </w:tcPr>
-          <w:p>
-            <w:pPr>
-              <w:pStyle w:val="BodyText"/>
-              <w:spacing w:line="276" w:lineRule="auto"/>
-              <w:jc w:val="center"/>
-            </w:pPr>
-            <w:r>
-              <w:t>Total</w:t>
-            </w:r>
-          </w:p>
-        </w:tc>
-        <w:tc>
-          <w:tcPr>
-            <w:tcW w:w="2700" w:type="dxa"/>
-            <w:shd w:val="clear" w:color="auto" w:fill="FFFFFF" w:themeFill="background1"/>
-            <w:vAlign w:val="bottom"/>
-          </w:tcPr>
-          <w:p>
-            <w:pPr>
-              <w:pStyle w:val="BodyText"/>
-              <w:spacing w:line="276" w:lineRule="auto"/>
-              <w:jc w:val="center"/>
-            </w:pPr>
-            <w:r>
-              <w:rPr>
-                <w:rFonts w:ascii="Calibri" w:hAnsi="Calibri" w:cs="Calibri"/>
-                <w:color w:val="000000"/>
-                <w:sz w:val="22"/>
-                <w:szCs w:val="22"/>
-              </w:rPr>
-              <w:t>40</w:t>
-            </w:r>
-          </w:p>
-        </w:tc>
-        <w:tc>
-          <w:tcPr>
-            <w:tcW w:w="4140" w:type="dxa"/>
-            <w:shd w:val="clear" w:color="auto" w:fill="FFFFFF" w:themeFill="background1"/>
-          </w:tcPr>
-          <w:p>
-            <w:pPr>
-              <w:pStyle w:val="BodyText"/>
-              <w:spacing w:line="276" w:lineRule="auto"/>
-              <w:jc w:val="center"/>
-              <w:rPr>
-                <w:rFonts w:asciiTheme="minorHAnsi" w:hAnsiTheme="minorHAnsi" w:cstheme="minorHAnsi"/>
-              </w:rPr>
-            </w:pPr>
-            <w:r>
-              <w:rPr>
-                <w:rFonts w:asciiTheme="minorHAnsi" w:hAnsiTheme="minorHAnsi" w:cstheme="minorHAnsi"/>
-                <w:sz w:val="22"/>
-                <w:szCs w:val="22"/>
-              </w:rPr>
-              <w:t>100%</w:t>
+              <w:t>100.00%</w:t>
             </w:r>
           </w:p>
         </w:tc>
@@ -3227,7 +3034,7 @@
           <w:insideV w:val="single" w:sz="2" w:space="0" w:color="808080" w:themeColor="background1" w:themeShade="80"/>
         </w:tblBorders>
         <w:shd w:val="clear" w:color="auto" w:fill="FFFFFF" w:themeFill="background1"/>
-        <w:tblLook w:val="04A0"/>
+        <w:tblLook w:val="04A0" w:firstRow="1" w:lastRow="0" w:firstColumn="1" w:lastColumn="0" w:noHBand="0" w:noVBand="1"/>
       </w:tblPr>
       <w:tblGrid>
         <w:gridCol w:w="3063"/>
@@ -3364,7 +3171,6 @@
               <w:jc w:val="both"/>
             </w:pPr>
             <w:r>
-              <w:lastRenderedPageBreak/>
               <w:t>Derivatives: slop and rate of change, tangent and normal, derivative of a function, physical meaning of derivative of a function, techniques of differentiation, chain rule, successive derivatives.</w:t>
             </w:r>
           </w:p>
@@ -3418,7 +3224,15 @@
               <w:jc w:val="both"/>
             </w:pPr>
             <w:r>
-              <w:t>Derivative in graphing and applications: analysis of functions, maximum and minimum, Expansion of functions: Taylor's series, Maclaurian's series, Leibniz; Rolle's and Mean Value theorems, Partials and total derivatives of a function of two or three variables.</w:t>
+              <w:t xml:space="preserve">Derivative in graphing and applications: analysis of functions, maximum and minimum, Expansion of functions: Taylor's series, </w:t>
+            </w:r>
+            <w:proofErr w:type="spellStart"/>
+            <w:r>
+              <w:t>Maclaurian's</w:t>
+            </w:r>
+            <w:proofErr w:type="spellEnd"/>
+            <w:r>
+              <w:t xml:space="preserve"> series, Leibniz; Rolle's and Mean Value theorems, Partials and total derivatives of a function of two or three variables.</w:t>
             </w:r>
           </w:p>
         </w:tc>
@@ -3537,7 +3351,21 @@
               <w:rPr>
                 <w:rFonts w:ascii="Times New Roman" w:hAnsi="Times New Roman" w:cs="Times New Roman"/>
               </w:rPr>
-              <w:t>Definite integrals: general properties of definite integral, definite integral as the limit of sum and as an area, definition of Riemann integral, Fundamental theorem of integral calculus and its applications to definite integrals, determination of arc length, Improper integrals, Double integrals, Evaluation of Areas and Volumes.Introduction to MATLAB and LAB Sessions</w:t>
+              <w:t xml:space="preserve">Definite integrals: general properties of definite integral, definite integral as the limit of sum and as an area, definition of Riemann integral, Fundamental theorem of integral calculus and its applications to definite integrals, determination of arc length, Improper integrals, Double integrals, Evaluation of Areas and </w:t>
+            </w:r>
+            <w:proofErr w:type="spellStart"/>
+            <w:r>
+              <w:rPr>
+                <w:rFonts w:ascii="Times New Roman" w:hAnsi="Times New Roman" w:cs="Times New Roman"/>
+              </w:rPr>
+              <w:t>Volumes.Introduction</w:t>
+            </w:r>
+            <w:proofErr w:type="spellEnd"/>
+            <w:r>
+              <w:rPr>
+                <w:rFonts w:ascii="Times New Roman" w:hAnsi="Times New Roman" w:cs="Times New Roman"/>
+              </w:rPr>
+              <w:t xml:space="preserve"> to MATLAB and LAB Sessions</w:t>
             </w:r>
             <w:r>
               <w:rPr>
@@ -3631,7 +3459,7 @@
           <w:insideV w:val="none" w:sz="0" w:space="0" w:color="auto"/>
         </w:tblBorders>
         <w:shd w:val="clear" w:color="auto" w:fill="FFFFFF" w:themeFill="background1"/>
-        <w:tblLook w:val="04A0"/>
+        <w:tblLook w:val="04A0" w:firstRow="1" w:lastRow="0" w:firstColumn="1" w:lastColumn="0" w:noHBand="0" w:noVBand="1"/>
       </w:tblPr>
       <w:tblGrid>
         <w:gridCol w:w="1873"/>
@@ -3663,7 +3491,7 @@
               <w:rPr>
                 <w:noProof/>
               </w:rPr>
-              <w:pict>
+              <w:pict w14:anchorId="6CFC1B60">
                 <v:oval id="_x0000_s1026" style="position:absolute;left:0;text-align:left;margin-left:10.35pt;margin-top:.15pt;width:19.5pt;height:15.75pt;z-index:251660288" filled="f" strokecolor="black [3213]"/>
               </w:pict>
             </w:r>
@@ -3688,6 +3516,9 @@
               <w:pStyle w:val="BodyText"/>
               <w:spacing w:line="276" w:lineRule="auto"/>
             </w:pPr>
+            <w:r>
+              <w:sym w:font="Symbol" w:char="F0D6"/>
+            </w:r>
           </w:p>
         </w:tc>
         <w:tc>
@@ -3850,7 +3681,7 @@
           <w:insideV w:val="single" w:sz="2" w:space="0" w:color="808080" w:themeColor="background1" w:themeShade="80"/>
         </w:tblBorders>
         <w:shd w:val="clear" w:color="auto" w:fill="FFFFFF" w:themeFill="background1"/>
-        <w:tblLook w:val="04A0"/>
+        <w:tblLook w:val="04A0" w:firstRow="1" w:lastRow="0" w:firstColumn="1" w:lastColumn="0" w:noHBand="0" w:noVBand="1"/>
       </w:tblPr>
       <w:tblGrid>
         <w:gridCol w:w="10107"/>
@@ -3909,7 +3740,7 @@
           <w:insideV w:val="single" w:sz="2" w:space="0" w:color="808080" w:themeColor="background1" w:themeShade="80"/>
         </w:tblBorders>
         <w:shd w:val="clear" w:color="auto" w:fill="FFFFFF" w:themeFill="background1"/>
-        <w:tblLook w:val="04A0"/>
+        <w:tblLook w:val="04A0" w:firstRow="1" w:lastRow="0" w:firstColumn="1" w:lastColumn="0" w:noHBand="0" w:noVBand="1"/>
       </w:tblPr>
       <w:tblGrid>
         <w:gridCol w:w="10107"/>
@@ -3980,7 +3811,7 @@
           <w:insideV w:val="single" w:sz="2" w:space="0" w:color="808080" w:themeColor="background1" w:themeShade="80"/>
         </w:tblBorders>
         <w:shd w:val="clear" w:color="auto" w:fill="FFFFFF" w:themeFill="background1"/>
-        <w:tblLook w:val="04A0"/>
+        <w:tblLook w:val="04A0" w:firstRow="1" w:lastRow="0" w:firstColumn="1" w:lastColumn="0" w:noHBand="0" w:noVBand="1"/>
       </w:tblPr>
       <w:tblGrid>
         <w:gridCol w:w="4248"/>
@@ -4889,7 +4720,7 @@
           <w:insideV w:val="single" w:sz="2" w:space="0" w:color="808080" w:themeColor="background1" w:themeShade="80"/>
         </w:tblBorders>
         <w:shd w:val="clear" w:color="auto" w:fill="FFFFFF" w:themeFill="background1"/>
-        <w:tblLook w:val="04A0"/>
+        <w:tblLook w:val="04A0" w:firstRow="1" w:lastRow="0" w:firstColumn="1" w:lastColumn="0" w:noHBand="0" w:noVBand="1"/>
       </w:tblPr>
       <w:tblGrid>
         <w:gridCol w:w="630"/>
@@ -5378,7 +5209,6 @@
                 <w:sz w:val="24"/>
                 <w:szCs w:val="24"/>
               </w:rPr>
-              <w:lastRenderedPageBreak/>
               <w:t>5.</w:t>
             </w:r>
           </w:p>
@@ -5588,7 +5418,7 @@
           <w:insideV w:val="single" w:sz="18" w:space="0" w:color="FFFFFF" w:themeColor="background1"/>
         </w:tblBorders>
         <w:shd w:val="clear" w:color="auto" w:fill="FFFFFF" w:themeFill="background1"/>
-        <w:tblLook w:val="04A0"/>
+        <w:tblLook w:val="04A0" w:firstRow="1" w:lastRow="0" w:firstColumn="1" w:lastColumn="0" w:noHBand="0" w:noVBand="1"/>
       </w:tblPr>
       <w:tblGrid>
         <w:gridCol w:w="1098"/>
@@ -5717,7 +5547,7 @@
           <w:insideV w:val="single" w:sz="2" w:space="0" w:color="808080" w:themeColor="background1" w:themeShade="80"/>
         </w:tblBorders>
         <w:shd w:val="clear" w:color="auto" w:fill="FFFFFF" w:themeFill="background1"/>
-        <w:tblLook w:val="04A0"/>
+        <w:tblLook w:val="04A0" w:firstRow="1" w:lastRow="0" w:firstColumn="1" w:lastColumn="0" w:noHBand="0" w:noVBand="1"/>
       </w:tblPr>
       <w:tblGrid>
         <w:gridCol w:w="10107"/>
@@ -5799,7 +5629,7 @@
           <w:insideV w:val="single" w:sz="2" w:space="0" w:color="808080" w:themeColor="background1" w:themeShade="80"/>
         </w:tblBorders>
         <w:shd w:val="clear" w:color="auto" w:fill="FFFFFF" w:themeFill="background1"/>
-        <w:tblLook w:val="04A0"/>
+        <w:tblLook w:val="04A0" w:firstRow="1" w:lastRow="0" w:firstColumn="1" w:lastColumn="0" w:noHBand="0" w:noVBand="1"/>
       </w:tblPr>
       <w:tblGrid>
         <w:gridCol w:w="630"/>
@@ -6257,7 +6087,7 @@
                 <w:sz w:val="24"/>
                 <w:szCs w:val="24"/>
               </w:rPr>
-              <w:t>3</w:t>
+              <w:t>2</w:t>
             </w:r>
           </w:p>
           <w:p>
@@ -6393,7 +6223,7 @@
                 <w:sz w:val="24"/>
                 <w:szCs w:val="24"/>
               </w:rPr>
-              <w:t>3</w:t>
+              <w:t>2</w:t>
             </w:r>
           </w:p>
           <w:p>
@@ -6942,7 +6772,7 @@
           <w:insideV w:val="single" w:sz="2" w:space="0" w:color="808080" w:themeColor="background1" w:themeShade="80"/>
         </w:tblBorders>
         <w:shd w:val="clear" w:color="auto" w:fill="FFFFFF" w:themeFill="background1"/>
-        <w:tblLook w:val="04A0"/>
+        <w:tblLook w:val="04A0" w:firstRow="1" w:lastRow="0" w:firstColumn="1" w:lastColumn="0" w:noHBand="0" w:noVBand="1"/>
       </w:tblPr>
       <w:tblGrid>
         <w:gridCol w:w="10107"/>
@@ -7049,7 +6879,7 @@
           <w:insideV w:val="single" w:sz="2" w:space="0" w:color="808080" w:themeColor="background1" w:themeShade="80"/>
         </w:tblBorders>
         <w:shd w:val="clear" w:color="auto" w:fill="FFFFFF" w:themeFill="background1"/>
-        <w:tblLook w:val="04A0"/>
+        <w:tblLook w:val="04A0" w:firstRow="1" w:lastRow="0" w:firstColumn="1" w:lastColumn="0" w:noHBand="0" w:noVBand="1"/>
       </w:tblPr>
       <w:tblGrid>
         <w:gridCol w:w="10107"/>
@@ -7127,7 +6957,15 @@
         </w:rPr>
       </w:pPr>
       <w:r>
-        <w:t>Suggestions for CourseEnhancement:</w:t>
+        <w:t xml:space="preserve">Suggestions for </w:t>
+      </w:r>
+      <w:r>
+        <w:t>Course Enhancement</w:t>
+      </w:r>
+      <w:bookmarkStart w:id="0" w:name="_GoBack"/>
+      <w:bookmarkEnd w:id="0"/>
+      <w:r>
+        <w:t>:</w:t>
       </w:r>
     </w:p>
     <w:p>
@@ -7151,7 +6989,7 @@
           <w:insideH w:val="single" w:sz="2" w:space="0" w:color="808080" w:themeColor="background1" w:themeShade="80"/>
           <w:insideV w:val="single" w:sz="2" w:space="0" w:color="808080" w:themeColor="background1" w:themeShade="80"/>
         </w:tblBorders>
-        <w:tblLook w:val="04A0"/>
+        <w:tblLook w:val="04A0" w:firstRow="1" w:lastRow="0" w:firstColumn="1" w:lastColumn="0" w:noHBand="0" w:noVBand="1"/>
       </w:tblPr>
       <w:tblGrid>
         <w:gridCol w:w="10107"/>
@@ -7215,7 +7053,7 @@
           <w:insideH w:val="none" w:sz="0" w:space="0" w:color="auto"/>
           <w:insideV w:val="none" w:sz="0" w:space="0" w:color="auto"/>
         </w:tblBorders>
-        <w:tblLook w:val="04A0"/>
+        <w:tblLook w:val="04A0" w:firstRow="1" w:lastRow="0" w:firstColumn="1" w:lastColumn="0" w:noHBand="0" w:noVBand="1"/>
       </w:tblPr>
       <w:tblGrid>
         <w:gridCol w:w="3168"/>
@@ -7557,8 +7395,8 @@
 </file>
 
 <file path=word/endnotes.xml><?xml version="1.0" encoding="utf-8"?>
-<w:endnotes xmlns:ve="http://schemas.openxmlformats.org/markup-compatibility/2006" xmlns:o="urn:schemas-microsoft-com:office:office" xmlns:r="http://schemas.openxmlformats.org/officeDocument/2006/relationships" xmlns:m="http://schemas.openxmlformats.org/officeDocument/2006/math" xmlns:v="urn:schemas-microsoft-com:vml" xmlns:wp="http://schemas.openxmlformats.org/drawingml/2006/wordprocessingDrawing" xmlns:w10="urn:schemas-microsoft-com:office:word" xmlns:w="http://schemas.openxmlformats.org/wordprocessingml/2006/main" xmlns:wne="http://schemas.microsoft.com/office/word/2006/wordml">
-  <w:endnote w:type="separator" w:id="0">
+<w:endnotes xmlns:wpc="http://schemas.microsoft.com/office/word/2010/wordprocessingCanvas" xmlns:cx="http://schemas.microsoft.com/office/drawing/2014/chartex" xmlns:cx1="http://schemas.microsoft.com/office/drawing/2015/9/8/chartex" xmlns:cx2="http://schemas.microsoft.com/office/drawing/2015/10/21/chartex" xmlns:cx3="http://schemas.microsoft.com/office/drawing/2016/5/9/chartex" xmlns:cx4="http://schemas.microsoft.com/office/drawing/2016/5/10/chartex" xmlns:cx5="http://schemas.microsoft.com/office/drawing/2016/5/11/chartex" xmlns:cx6="http://schemas.microsoft.com/office/drawing/2016/5/12/chartex" xmlns:cx7="http://schemas.microsoft.com/office/drawing/2016/5/13/chartex" xmlns:cx8="http://schemas.microsoft.com/office/drawing/2016/5/14/chartex" xmlns:mc="http://schemas.openxmlformats.org/markup-compatibility/2006" xmlns:aink="http://schemas.microsoft.com/office/drawing/2016/ink" xmlns:am3d="http://schemas.microsoft.com/office/drawing/2017/model3d" xmlns:o="urn:schemas-microsoft-com:office:office" xmlns:r="http://schemas.openxmlformats.org/officeDocument/2006/relationships" xmlns:m="http://schemas.openxmlformats.org/officeDocument/2006/math" xmlns:v="urn:schemas-microsoft-com:vml" xmlns:wp14="http://schemas.microsoft.com/office/word/2010/wordprocessingDrawing" xmlns:wp="http://schemas.openxmlformats.org/drawingml/2006/wordprocessingDrawing" xmlns:w10="urn:schemas-microsoft-com:office:word" xmlns:w="http://schemas.openxmlformats.org/wordprocessingml/2006/main" xmlns:w14="http://schemas.microsoft.com/office/word/2010/wordml" xmlns:w15="http://schemas.microsoft.com/office/word/2012/wordml" xmlns:w16cid="http://schemas.microsoft.com/office/word/2016/wordml/cid" xmlns:w16se="http://schemas.microsoft.com/office/word/2015/wordml/symex" xmlns:wpg="http://schemas.microsoft.com/office/word/2010/wordprocessingGroup" xmlns:wpi="http://schemas.microsoft.com/office/word/2010/wordprocessingInk" xmlns:wne="http://schemas.microsoft.com/office/word/2006/wordml" xmlns:wps="http://schemas.microsoft.com/office/word/2010/wordprocessingShape" mc:Ignorable="w14 w15 w16se w16cid wp14">
+  <w:endnote w:type="separator" w:id="-1">
     <w:p>
       <w:pPr>
         <w:spacing w:after="0" w:line="240" w:lineRule="auto"/>
@@ -7568,7 +7406,7 @@
       </w:r>
     </w:p>
   </w:endnote>
-  <w:endnote w:type="continuationSeparator" w:id="1">
+  <w:endnote w:type="continuationSeparator" w:id="0">
     <w:p>
       <w:pPr>
         <w:spacing w:after="0" w:line="240" w:lineRule="auto"/>
@@ -7582,7 +7420,7 @@
 </file>
 
 <file path=word/footer1.xml><?xml version="1.0" encoding="utf-8"?>
-<w:ftr xmlns:ve="http://schemas.openxmlformats.org/markup-compatibility/2006" xmlns:o="urn:schemas-microsoft-com:office:office" xmlns:r="http://schemas.openxmlformats.org/officeDocument/2006/relationships" xmlns:m="http://schemas.openxmlformats.org/officeDocument/2006/math" xmlns:v="urn:schemas-microsoft-com:vml" xmlns:wp="http://schemas.openxmlformats.org/drawingml/2006/wordprocessingDrawing" xmlns:w10="urn:schemas-microsoft-com:office:word" xmlns:w="http://schemas.openxmlformats.org/wordprocessingml/2006/main" xmlns:wne="http://schemas.microsoft.com/office/word/2006/wordml">
+<w:ftr xmlns:wpc="http://schemas.microsoft.com/office/word/2010/wordprocessingCanvas" xmlns:cx="http://schemas.microsoft.com/office/drawing/2014/chartex" xmlns:cx1="http://schemas.microsoft.com/office/drawing/2015/9/8/chartex" xmlns:cx2="http://schemas.microsoft.com/office/drawing/2015/10/21/chartex" xmlns:cx3="http://schemas.microsoft.com/office/drawing/2016/5/9/chartex" xmlns:cx4="http://schemas.microsoft.com/office/drawing/2016/5/10/chartex" xmlns:cx5="http://schemas.microsoft.com/office/drawing/2016/5/11/chartex" xmlns:cx6="http://schemas.microsoft.com/office/drawing/2016/5/12/chartex" xmlns:cx7="http://schemas.microsoft.com/office/drawing/2016/5/13/chartex" xmlns:cx8="http://schemas.microsoft.com/office/drawing/2016/5/14/chartex" xmlns:mc="http://schemas.openxmlformats.org/markup-compatibility/2006" xmlns:aink="http://schemas.microsoft.com/office/drawing/2016/ink" xmlns:am3d="http://schemas.microsoft.com/office/drawing/2017/model3d" xmlns:o="urn:schemas-microsoft-com:office:office" xmlns:r="http://schemas.openxmlformats.org/officeDocument/2006/relationships" xmlns:m="http://schemas.openxmlformats.org/officeDocument/2006/math" xmlns:v="urn:schemas-microsoft-com:vml" xmlns:wp14="http://schemas.microsoft.com/office/word/2010/wordprocessingDrawing" xmlns:wp="http://schemas.openxmlformats.org/drawingml/2006/wordprocessingDrawing" xmlns:w10="urn:schemas-microsoft-com:office:word" xmlns:w="http://schemas.openxmlformats.org/wordprocessingml/2006/main" xmlns:w14="http://schemas.microsoft.com/office/word/2010/wordml" xmlns:w15="http://schemas.microsoft.com/office/word/2012/wordml" xmlns:w16cid="http://schemas.microsoft.com/office/word/2016/wordml/cid" xmlns:w16se="http://schemas.microsoft.com/office/word/2015/wordml/symex" xmlns:wpg="http://schemas.microsoft.com/office/word/2010/wordprocessingGroup" xmlns:wpi="http://schemas.microsoft.com/office/word/2010/wordprocessingInk" xmlns:wne="http://schemas.microsoft.com/office/word/2006/wordml" xmlns:wps="http://schemas.microsoft.com/office/word/2010/wordprocessingShape" mc:Ignorable="w14 w15 w16se w16cid wp14">
   <w:sdt>
     <w:sdtPr>
       <w:id w:val="5609752"/>
@@ -7591,6 +7429,7 @@
         <w:docPartUnique/>
       </w:docPartObj>
     </w:sdtPr>
+    <w:sdtEndPr/>
     <w:sdtContent>
       <w:sdt>
         <w:sdtPr>
@@ -7600,6 +7439,7 @@
             <w:docPartUnique/>
           </w:docPartObj>
         </w:sdtPr>
+        <w:sdtEndPr/>
         <w:sdtContent>
           <w:p>
             <w:pPr>
@@ -7700,8 +7540,8 @@
 </file>
 
 <file path=word/footnotes.xml><?xml version="1.0" encoding="utf-8"?>
-<w:footnotes xmlns:ve="http://schemas.openxmlformats.org/markup-compatibility/2006" xmlns:o="urn:schemas-microsoft-com:office:office" xmlns:r="http://schemas.openxmlformats.org/officeDocument/2006/relationships" xmlns:m="http://schemas.openxmlformats.org/officeDocument/2006/math" xmlns:v="urn:schemas-microsoft-com:vml" xmlns:wp="http://schemas.openxmlformats.org/drawingml/2006/wordprocessingDrawing" xmlns:w10="urn:schemas-microsoft-com:office:word" xmlns:w="http://schemas.openxmlformats.org/wordprocessingml/2006/main" xmlns:wne="http://schemas.microsoft.com/office/word/2006/wordml">
-  <w:footnote w:type="separator" w:id="0">
+<w:footnotes xmlns:wpc="http://schemas.microsoft.com/office/word/2010/wordprocessingCanvas" xmlns:cx="http://schemas.microsoft.com/office/drawing/2014/chartex" xmlns:cx1="http://schemas.microsoft.com/office/drawing/2015/9/8/chartex" xmlns:cx2="http://schemas.microsoft.com/office/drawing/2015/10/21/chartex" xmlns:cx3="http://schemas.microsoft.com/office/drawing/2016/5/9/chartex" xmlns:cx4="http://schemas.microsoft.com/office/drawing/2016/5/10/chartex" xmlns:cx5="http://schemas.microsoft.com/office/drawing/2016/5/11/chartex" xmlns:cx6="http://schemas.microsoft.com/office/drawing/2016/5/12/chartex" xmlns:cx7="http://schemas.microsoft.com/office/drawing/2016/5/13/chartex" xmlns:cx8="http://schemas.microsoft.com/office/drawing/2016/5/14/chartex" xmlns:mc="http://schemas.openxmlformats.org/markup-compatibility/2006" xmlns:aink="http://schemas.microsoft.com/office/drawing/2016/ink" xmlns:am3d="http://schemas.microsoft.com/office/drawing/2017/model3d" xmlns:o="urn:schemas-microsoft-com:office:office" xmlns:r="http://schemas.openxmlformats.org/officeDocument/2006/relationships" xmlns:m="http://schemas.openxmlformats.org/officeDocument/2006/math" xmlns:v="urn:schemas-microsoft-com:vml" xmlns:wp14="http://schemas.microsoft.com/office/word/2010/wordprocessingDrawing" xmlns:wp="http://schemas.openxmlformats.org/drawingml/2006/wordprocessingDrawing" xmlns:w10="urn:schemas-microsoft-com:office:word" xmlns:w="http://schemas.openxmlformats.org/wordprocessingml/2006/main" xmlns:w14="http://schemas.microsoft.com/office/word/2010/wordml" xmlns:w15="http://schemas.microsoft.com/office/word/2012/wordml" xmlns:w16cid="http://schemas.microsoft.com/office/word/2016/wordml/cid" xmlns:w16se="http://schemas.microsoft.com/office/word/2015/wordml/symex" xmlns:wpg="http://schemas.microsoft.com/office/word/2010/wordprocessingGroup" xmlns:wpi="http://schemas.microsoft.com/office/word/2010/wordprocessingInk" xmlns:wne="http://schemas.microsoft.com/office/word/2006/wordml" xmlns:wps="http://schemas.microsoft.com/office/word/2010/wordprocessingShape" mc:Ignorable="w14 w15 w16se w16cid wp14">
+  <w:footnote w:type="separator" w:id="-1">
     <w:p>
       <w:pPr>
         <w:spacing w:after="0" w:line="240" w:lineRule="auto"/>
@@ -7711,7 +7551,7 @@
       </w:r>
     </w:p>
   </w:footnote>
-  <w:footnote w:type="continuationSeparator" w:id="1">
+  <w:footnote w:type="continuationSeparator" w:id="0">
     <w:p>
       <w:pPr>
         <w:spacing w:after="0" w:line="240" w:lineRule="auto"/>
@@ -7725,7 +7565,7 @@
 </file>
 
 <file path=word/header1.xml><?xml version="1.0" encoding="utf-8"?>
-<w:hdr xmlns:ve="http://schemas.openxmlformats.org/markup-compatibility/2006" xmlns:o="urn:schemas-microsoft-com:office:office" xmlns:r="http://schemas.openxmlformats.org/officeDocument/2006/relationships" xmlns:m="http://schemas.openxmlformats.org/officeDocument/2006/math" xmlns:v="urn:schemas-microsoft-com:vml" xmlns:wp="http://schemas.openxmlformats.org/drawingml/2006/wordprocessingDrawing" xmlns:w10="urn:schemas-microsoft-com:office:word" xmlns:w="http://schemas.openxmlformats.org/wordprocessingml/2006/main" xmlns:wne="http://schemas.microsoft.com/office/word/2006/wordml">
+<w:hdr xmlns:wpc="http://schemas.microsoft.com/office/word/2010/wordprocessingCanvas" xmlns:cx="http://schemas.microsoft.com/office/drawing/2014/chartex" xmlns:cx1="http://schemas.microsoft.com/office/drawing/2015/9/8/chartex" xmlns:cx2="http://schemas.microsoft.com/office/drawing/2015/10/21/chartex" xmlns:cx3="http://schemas.microsoft.com/office/drawing/2016/5/9/chartex" xmlns:cx4="http://schemas.microsoft.com/office/drawing/2016/5/10/chartex" xmlns:cx5="http://schemas.microsoft.com/office/drawing/2016/5/11/chartex" xmlns:cx6="http://schemas.microsoft.com/office/drawing/2016/5/12/chartex" xmlns:cx7="http://schemas.microsoft.com/office/drawing/2016/5/13/chartex" xmlns:cx8="http://schemas.microsoft.com/office/drawing/2016/5/14/chartex" xmlns:mc="http://schemas.openxmlformats.org/markup-compatibility/2006" xmlns:aink="http://schemas.microsoft.com/office/drawing/2016/ink" xmlns:am3d="http://schemas.microsoft.com/office/drawing/2017/model3d" xmlns:o="urn:schemas-microsoft-com:office:office" xmlns:r="http://schemas.openxmlformats.org/officeDocument/2006/relationships" xmlns:m="http://schemas.openxmlformats.org/officeDocument/2006/math" xmlns:v="urn:schemas-microsoft-com:vml" xmlns:wp14="http://schemas.microsoft.com/office/word/2010/wordprocessingDrawing" xmlns:wp="http://schemas.openxmlformats.org/drawingml/2006/wordprocessingDrawing" xmlns:w10="urn:schemas-microsoft-com:office:word" xmlns:w="http://schemas.openxmlformats.org/wordprocessingml/2006/main" xmlns:w14="http://schemas.microsoft.com/office/word/2010/wordml" xmlns:w15="http://schemas.microsoft.com/office/word/2012/wordml" xmlns:w16cid="http://schemas.microsoft.com/office/word/2016/wordml/cid" xmlns:w16se="http://schemas.microsoft.com/office/word/2015/wordml/symex" xmlns:wpg="http://schemas.microsoft.com/office/word/2010/wordprocessingGroup" xmlns:wpi="http://schemas.microsoft.com/office/word/2010/wordprocessingInk" xmlns:wne="http://schemas.microsoft.com/office/word/2006/wordml" xmlns:wps="http://schemas.microsoft.com/office/word/2010/wordprocessingShape" mc:Ignorable="w14 w15 w16se w16cid wp14">
   <w:p>
     <w:pPr>
       <w:pStyle w:val="Header"/>
@@ -7744,8 +7584,8 @@
 </file>
 
 <file path=word/numbering.xml><?xml version="1.0" encoding="utf-8"?>
-<w:numbering xmlns:ve="http://schemas.openxmlformats.org/markup-compatibility/2006" xmlns:o="urn:schemas-microsoft-com:office:office" xmlns:r="http://schemas.openxmlformats.org/officeDocument/2006/relationships" xmlns:m="http://schemas.openxmlformats.org/officeDocument/2006/math" xmlns:v="urn:schemas-microsoft-com:vml" xmlns:wp="http://schemas.openxmlformats.org/drawingml/2006/wordprocessingDrawing" xmlns:w10="urn:schemas-microsoft-com:office:word" xmlns:w="http://schemas.openxmlformats.org/wordprocessingml/2006/main" xmlns:wne="http://schemas.microsoft.com/office/word/2006/wordml">
-  <w:abstractNum w:abstractNumId="0">
+<w:numbering xmlns:wpc="http://schemas.microsoft.com/office/word/2010/wordprocessingCanvas" xmlns:cx="http://schemas.microsoft.com/office/drawing/2014/chartex" xmlns:cx1="http://schemas.microsoft.com/office/drawing/2015/9/8/chartex" xmlns:cx2="http://schemas.microsoft.com/office/drawing/2015/10/21/chartex" xmlns:cx3="http://schemas.microsoft.com/office/drawing/2016/5/9/chartex" xmlns:cx4="http://schemas.microsoft.com/office/drawing/2016/5/10/chartex" xmlns:cx5="http://schemas.microsoft.com/office/drawing/2016/5/11/chartex" xmlns:cx6="http://schemas.microsoft.com/office/drawing/2016/5/12/chartex" xmlns:cx7="http://schemas.microsoft.com/office/drawing/2016/5/13/chartex" xmlns:cx8="http://schemas.microsoft.com/office/drawing/2016/5/14/chartex" xmlns:mc="http://schemas.openxmlformats.org/markup-compatibility/2006" xmlns:aink="http://schemas.microsoft.com/office/drawing/2016/ink" xmlns:am3d="http://schemas.microsoft.com/office/drawing/2017/model3d" xmlns:o="urn:schemas-microsoft-com:office:office" xmlns:r="http://schemas.openxmlformats.org/officeDocument/2006/relationships" xmlns:m="http://schemas.openxmlformats.org/officeDocument/2006/math" xmlns:v="urn:schemas-microsoft-com:vml" xmlns:wp14="http://schemas.microsoft.com/office/word/2010/wordprocessingDrawing" xmlns:wp="http://schemas.openxmlformats.org/drawingml/2006/wordprocessingDrawing" xmlns:w10="urn:schemas-microsoft-com:office:word" xmlns:w="http://schemas.openxmlformats.org/wordprocessingml/2006/main" xmlns:w14="http://schemas.microsoft.com/office/word/2010/wordml" xmlns:w15="http://schemas.microsoft.com/office/word/2012/wordml" xmlns:w16cid="http://schemas.microsoft.com/office/word/2016/wordml/cid" xmlns:w16se="http://schemas.microsoft.com/office/word/2015/wordml/symex" xmlns:wpg="http://schemas.microsoft.com/office/word/2010/wordprocessingGroup" xmlns:wpi="http://schemas.microsoft.com/office/word/2010/wordprocessingInk" xmlns:wne="http://schemas.microsoft.com/office/word/2006/wordml" xmlns:wps="http://schemas.microsoft.com/office/word/2010/wordprocessingShape" mc:Ignorable="w14 w15 w16se w16cid wp14">
+  <w:abstractNum w:abstractNumId="0" w15:restartNumberingAfterBreak="0">
     <w:nsid w:val="01D039F2"/>
     <w:multiLevelType w:val="hybridMultilevel"/>
     <w:tmpl w:val="EE8645A0"/>
@@ -7834,7 +7674,7 @@
       </w:pPr>
     </w:lvl>
   </w:abstractNum>
-  <w:abstractNum w:abstractNumId="1">
+  <w:abstractNum w:abstractNumId="1" w15:restartNumberingAfterBreak="0">
     <w:nsid w:val="0CEB5235"/>
     <w:multiLevelType w:val="hybridMultilevel"/>
     <w:tmpl w:val="AA2032C0"/>
@@ -7923,7 +7763,7 @@
       </w:pPr>
     </w:lvl>
   </w:abstractNum>
-  <w:abstractNum w:abstractNumId="2">
+  <w:abstractNum w:abstractNumId="2" w15:restartNumberingAfterBreak="0">
     <w:nsid w:val="146A5DB3"/>
     <w:multiLevelType w:val="hybridMultilevel"/>
     <w:tmpl w:val="DD6284DC"/>
@@ -8012,7 +7852,7 @@
       </w:pPr>
     </w:lvl>
   </w:abstractNum>
-  <w:abstractNum w:abstractNumId="3">
+  <w:abstractNum w:abstractNumId="3" w15:restartNumberingAfterBreak="0">
     <w:nsid w:val="171369D6"/>
     <w:multiLevelType w:val="hybridMultilevel"/>
     <w:tmpl w:val="52726E5E"/>
@@ -8102,7 +7942,7 @@
       </w:pPr>
     </w:lvl>
   </w:abstractNum>
-  <w:abstractNum w:abstractNumId="4">
+  <w:abstractNum w:abstractNumId="4" w15:restartNumberingAfterBreak="0">
     <w:nsid w:val="1C034B02"/>
     <w:multiLevelType w:val="hybridMultilevel"/>
     <w:tmpl w:val="337A3958"/>
@@ -8223,7 +8063,7 @@
       </w:rPr>
     </w:lvl>
   </w:abstractNum>
-  <w:abstractNum w:abstractNumId="5">
+  <w:abstractNum w:abstractNumId="5" w15:restartNumberingAfterBreak="0">
     <w:nsid w:val="206B5D85"/>
     <w:multiLevelType w:val="hybridMultilevel"/>
     <w:tmpl w:val="13B4403E"/>
@@ -8309,7 +8149,7 @@
       </w:pPr>
     </w:lvl>
   </w:abstractNum>
-  <w:abstractNum w:abstractNumId="6">
+  <w:abstractNum w:abstractNumId="6" w15:restartNumberingAfterBreak="0">
     <w:nsid w:val="2B051FA8"/>
     <w:multiLevelType w:val="hybridMultilevel"/>
     <w:tmpl w:val="E6862694"/>
@@ -8398,7 +8238,7 @@
       </w:pPr>
     </w:lvl>
   </w:abstractNum>
-  <w:abstractNum w:abstractNumId="7">
+  <w:abstractNum w:abstractNumId="7" w15:restartNumberingAfterBreak="0">
     <w:nsid w:val="2DD90AA1"/>
     <w:multiLevelType w:val="hybridMultilevel"/>
     <w:tmpl w:val="E8AE2252"/>
@@ -8519,7 +8359,7 @@
       </w:rPr>
     </w:lvl>
   </w:abstractNum>
-  <w:abstractNum w:abstractNumId="8">
+  <w:abstractNum w:abstractNumId="8" w15:restartNumberingAfterBreak="0">
     <w:nsid w:val="2E67518F"/>
     <w:multiLevelType w:val="hybridMultilevel"/>
     <w:tmpl w:val="BDA627F6"/>
@@ -8608,7 +8448,7 @@
       </w:pPr>
     </w:lvl>
   </w:abstractNum>
-  <w:abstractNum w:abstractNumId="9">
+  <w:abstractNum w:abstractNumId="9" w15:restartNumberingAfterBreak="0">
     <w:nsid w:val="2F660EAD"/>
     <w:multiLevelType w:val="hybridMultilevel"/>
     <w:tmpl w:val="DB4C812C"/>
@@ -8697,7 +8537,7 @@
       </w:pPr>
     </w:lvl>
   </w:abstractNum>
-  <w:abstractNum w:abstractNumId="10">
+  <w:abstractNum w:abstractNumId="10" w15:restartNumberingAfterBreak="0">
     <w:nsid w:val="30D35319"/>
     <w:multiLevelType w:val="hybridMultilevel"/>
     <w:tmpl w:val="6C02EB9A"/>
@@ -8811,7 +8651,7 @@
       </w:rPr>
     </w:lvl>
   </w:abstractNum>
-  <w:abstractNum w:abstractNumId="11">
+  <w:abstractNum w:abstractNumId="11" w15:restartNumberingAfterBreak="0">
     <w:nsid w:val="31A00EBD"/>
     <w:multiLevelType w:val="hybridMultilevel"/>
     <w:tmpl w:val="C324CF1A"/>
@@ -8900,7 +8740,7 @@
       </w:pPr>
     </w:lvl>
   </w:abstractNum>
-  <w:abstractNum w:abstractNumId="12">
+  <w:abstractNum w:abstractNumId="12" w15:restartNumberingAfterBreak="0">
     <w:nsid w:val="3267616D"/>
     <w:multiLevelType w:val="hybridMultilevel"/>
     <w:tmpl w:val="5F06BED6"/>
@@ -8989,7 +8829,7 @@
       </w:pPr>
     </w:lvl>
   </w:abstractNum>
-  <w:abstractNum w:abstractNumId="13">
+  <w:abstractNum w:abstractNumId="13" w15:restartNumberingAfterBreak="0">
     <w:nsid w:val="35E60A12"/>
     <w:multiLevelType w:val="hybridMultilevel"/>
     <w:tmpl w:val="D1AC42F2"/>
@@ -9078,7 +8918,7 @@
       </w:pPr>
     </w:lvl>
   </w:abstractNum>
-  <w:abstractNum w:abstractNumId="14">
+  <w:abstractNum w:abstractNumId="14" w15:restartNumberingAfterBreak="0">
     <w:nsid w:val="3A7C6999"/>
     <w:multiLevelType w:val="hybridMultilevel"/>
     <w:tmpl w:val="D4068EDC"/>
@@ -9167,7 +9007,7 @@
       </w:pPr>
     </w:lvl>
   </w:abstractNum>
-  <w:abstractNum w:abstractNumId="15">
+  <w:abstractNum w:abstractNumId="15" w15:restartNumberingAfterBreak="0">
     <w:nsid w:val="3CF668B9"/>
     <w:multiLevelType w:val="hybridMultilevel"/>
     <w:tmpl w:val="740C6F1C"/>
@@ -9256,7 +9096,7 @@
       </w:pPr>
     </w:lvl>
   </w:abstractNum>
-  <w:abstractNum w:abstractNumId="16">
+  <w:abstractNum w:abstractNumId="16" w15:restartNumberingAfterBreak="0">
     <w:nsid w:val="3D4B1B0A"/>
     <w:multiLevelType w:val="hybridMultilevel"/>
     <w:tmpl w:val="B600C5FE"/>
@@ -9345,7 +9185,7 @@
       </w:pPr>
     </w:lvl>
   </w:abstractNum>
-  <w:abstractNum w:abstractNumId="17">
+  <w:abstractNum w:abstractNumId="17" w15:restartNumberingAfterBreak="0">
     <w:nsid w:val="3F706C20"/>
     <w:multiLevelType w:val="hybridMultilevel"/>
     <w:tmpl w:val="96FCC186"/>
@@ -9434,7 +9274,7 @@
       </w:pPr>
     </w:lvl>
   </w:abstractNum>
-  <w:abstractNum w:abstractNumId="18">
+  <w:abstractNum w:abstractNumId="18" w15:restartNumberingAfterBreak="0">
     <w:nsid w:val="41D83AA8"/>
     <w:multiLevelType w:val="hybridMultilevel"/>
     <w:tmpl w:val="ABD0F676"/>
@@ -9523,7 +9363,7 @@
       </w:pPr>
     </w:lvl>
   </w:abstractNum>
-  <w:abstractNum w:abstractNumId="19">
+  <w:abstractNum w:abstractNumId="19" w15:restartNumberingAfterBreak="0">
     <w:nsid w:val="565547DA"/>
     <w:multiLevelType w:val="hybridMultilevel"/>
     <w:tmpl w:val="76867C50"/>
@@ -9612,7 +9452,7 @@
       </w:pPr>
     </w:lvl>
   </w:abstractNum>
-  <w:abstractNum w:abstractNumId="20">
+  <w:abstractNum w:abstractNumId="20" w15:restartNumberingAfterBreak="0">
     <w:nsid w:val="581978AF"/>
     <w:multiLevelType w:val="hybridMultilevel"/>
     <w:tmpl w:val="3B76A02C"/>
@@ -9701,7 +9541,7 @@
       </w:pPr>
     </w:lvl>
   </w:abstractNum>
-  <w:abstractNum w:abstractNumId="21">
+  <w:abstractNum w:abstractNumId="21" w15:restartNumberingAfterBreak="0">
     <w:nsid w:val="5B551E3E"/>
     <w:multiLevelType w:val="hybridMultilevel"/>
     <w:tmpl w:val="9E36272C"/>
@@ -9790,7 +9630,7 @@
       </w:pPr>
     </w:lvl>
   </w:abstractNum>
-  <w:abstractNum w:abstractNumId="22">
+  <w:abstractNum w:abstractNumId="22" w15:restartNumberingAfterBreak="0">
     <w:nsid w:val="64CD6A83"/>
     <w:multiLevelType w:val="hybridMultilevel"/>
     <w:tmpl w:val="D6A05D4E"/>
@@ -9879,7 +9719,7 @@
       </w:pPr>
     </w:lvl>
   </w:abstractNum>
-  <w:abstractNum w:abstractNumId="23">
+  <w:abstractNum w:abstractNumId="23" w15:restartNumberingAfterBreak="0">
     <w:nsid w:val="661320AD"/>
     <w:multiLevelType w:val="hybridMultilevel"/>
     <w:tmpl w:val="30885B96"/>
@@ -9968,7 +9808,7 @@
       </w:pPr>
     </w:lvl>
   </w:abstractNum>
-  <w:abstractNum w:abstractNumId="24">
+  <w:abstractNum w:abstractNumId="24" w15:restartNumberingAfterBreak="0">
     <w:nsid w:val="6C20647A"/>
     <w:multiLevelType w:val="hybridMultilevel"/>
     <w:tmpl w:val="AE241EC0"/>
@@ -10057,7 +9897,7 @@
       </w:pPr>
     </w:lvl>
   </w:abstractNum>
-  <w:abstractNum w:abstractNumId="25">
+  <w:abstractNum w:abstractNumId="25" w15:restartNumberingAfterBreak="0">
     <w:nsid w:val="76FA2E35"/>
     <w:multiLevelType w:val="hybridMultilevel"/>
     <w:tmpl w:val="E6ECAFBC"/>
@@ -10146,7 +9986,7 @@
       </w:pPr>
     </w:lvl>
   </w:abstractNum>
-  <w:abstractNum w:abstractNumId="26">
+  <w:abstractNum w:abstractNumId="26" w15:restartNumberingAfterBreak="0">
     <w:nsid w:val="77850864"/>
     <w:multiLevelType w:val="hybridMultilevel"/>
     <w:tmpl w:val="C99C1FAC"/>
@@ -10235,7 +10075,7 @@
       </w:pPr>
     </w:lvl>
   </w:abstractNum>
-  <w:abstractNum w:abstractNumId="27">
+  <w:abstractNum w:abstractNumId="27" w15:restartNumberingAfterBreak="0">
     <w:nsid w:val="7EB00678"/>
     <w:multiLevelType w:val="hybridMultilevel"/>
     <w:tmpl w:val="75640D1E"/>
@@ -10412,7 +10252,7 @@
 </file>
 
 <file path=word/styles.xml><?xml version="1.0" encoding="utf-8"?>
-<w:styles xmlns:r="http://schemas.openxmlformats.org/officeDocument/2006/relationships" xmlns:w="http://schemas.openxmlformats.org/wordprocessingml/2006/main">
+<w:styles xmlns:mc="http://schemas.openxmlformats.org/markup-compatibility/2006" xmlns:r="http://schemas.openxmlformats.org/officeDocument/2006/relationships" xmlns:w="http://schemas.openxmlformats.org/wordprocessingml/2006/main" xmlns:w14="http://schemas.microsoft.com/office/word/2010/wordml" xmlns:w15="http://schemas.microsoft.com/office/word/2012/wordml" xmlns:w16cid="http://schemas.microsoft.com/office/word/2016/wordml/cid" xmlns:w16se="http://schemas.microsoft.com/office/word/2015/wordml/symex" mc:Ignorable="w14 w15 w16se w16cid">
   <w:docDefaults>
     <w:rPrDefault>
       <w:rPr>
@@ -10428,145 +10268,383 @@
       </w:pPr>
     </w:pPrDefault>
   </w:docDefaults>
-  <w:latentStyles w:defLockedState="0" w:defUIPriority="99" w:defSemiHidden="1" w:defUnhideWhenUsed="1" w:defQFormat="0" w:count="267">
-    <w:lsdException w:name="Normal" w:semiHidden="0" w:uiPriority="0" w:unhideWhenUsed="0" w:qFormat="1"/>
-    <w:lsdException w:name="heading 1" w:semiHidden="0" w:uiPriority="9" w:unhideWhenUsed="0" w:qFormat="1"/>
-    <w:lsdException w:name="heading 2" w:uiPriority="9" w:qFormat="1"/>
-    <w:lsdException w:name="heading 3" w:uiPriority="9" w:qFormat="1"/>
-    <w:lsdException w:name="heading 4" w:uiPriority="9" w:qFormat="1"/>
-    <w:lsdException w:name="heading 5" w:uiPriority="1" w:qFormat="1"/>
-    <w:lsdException w:name="heading 6" w:uiPriority="9" w:qFormat="1"/>
-    <w:lsdException w:name="heading 7" w:uiPriority="9" w:qFormat="1"/>
-    <w:lsdException w:name="heading 8" w:uiPriority="9" w:qFormat="1"/>
-    <w:lsdException w:name="heading 9" w:uiPriority="9" w:qFormat="1"/>
-    <w:lsdException w:name="toc 1" w:uiPriority="1" w:qFormat="1"/>
-    <w:lsdException w:name="toc 2" w:uiPriority="39"/>
-    <w:lsdException w:name="toc 3" w:uiPriority="39"/>
-    <w:lsdException w:name="toc 4" w:uiPriority="39"/>
-    <w:lsdException w:name="toc 5" w:uiPriority="39"/>
-    <w:lsdException w:name="toc 6" w:uiPriority="39"/>
-    <w:lsdException w:name="toc 7" w:uiPriority="39"/>
-    <w:lsdException w:name="toc 8" w:uiPriority="39"/>
-    <w:lsdException w:name="toc 9" w:uiPriority="39"/>
-    <w:lsdException w:name="caption" w:uiPriority="35" w:qFormat="1"/>
-    <w:lsdException w:name="Title" w:semiHidden="0" w:uiPriority="10" w:unhideWhenUsed="0" w:qFormat="1"/>
-    <w:lsdException w:name="Default Paragraph Font" w:uiPriority="1"/>
-    <w:lsdException w:name="Body Text" w:uiPriority="1" w:qFormat="1"/>
-    <w:lsdException w:name="Subtitle" w:semiHidden="0" w:uiPriority="11" w:unhideWhenUsed="0" w:qFormat="1"/>
-    <w:lsdException w:name="Strong" w:semiHidden="0" w:uiPriority="22" w:unhideWhenUsed="0" w:qFormat="1"/>
-    <w:lsdException w:name="Emphasis" w:semiHidden="0" w:uiPriority="20" w:unhideWhenUsed="0" w:qFormat="1"/>
-    <w:lsdException w:name="Table Grid" w:uiPriority="59"/>
-    <w:lsdException w:name="Placeholder Text" w:unhideWhenUsed="0"/>
-    <w:lsdException w:name="No Spacing" w:semiHidden="0" w:uiPriority="1" w:unhideWhenUsed="0" w:qFormat="1"/>
-    <w:lsdException w:name="Light Shading" w:semiHidden="0" w:uiPriority="60" w:unhideWhenUsed="0"/>
-    <w:lsdException w:name="Light List" w:semiHidden="0" w:uiPriority="61" w:unhideWhenUsed="0"/>
-    <w:lsdException w:name="Light Grid" w:semiHidden="0" w:uiPriority="62" w:unhideWhenUsed="0"/>
-    <w:lsdException w:name="Medium Shading 1" w:semiHidden="0" w:uiPriority="63" w:unhideWhenUsed="0"/>
-    <w:lsdException w:name="Medium Shading 2" w:semiHidden="0" w:uiPriority="64" w:unhideWhenUsed="0"/>
-    <w:lsdException w:name="Medium List 1" w:semiHidden="0" w:uiPriority="65" w:unhideWhenUsed="0"/>
-    <w:lsdException w:name="Medium List 2" w:semiHidden="0" w:uiPriority="66" w:unhideWhenUsed="0"/>
-    <w:lsdException w:name="Medium Grid 1" w:semiHidden="0" w:uiPriority="67" w:unhideWhenUsed="0"/>
-    <w:lsdException w:name="Medium Grid 2" w:semiHidden="0" w:uiPriority="68" w:unhideWhenUsed="0"/>
-    <w:lsdException w:name="Medium Grid 3" w:semiHidden="0" w:uiPriority="69" w:unhideWhenUsed="0"/>
-    <w:lsdException w:name="Dark List" w:semiHidden="0" w:uiPriority="70" w:unhideWhenUsed="0"/>
-    <w:lsdException w:name="Colorful Shading" w:semiHidden="0" w:uiPriority="71" w:unhideWhenUsed="0"/>
-    <w:lsdException w:name="Colorful List" w:semiHidden="0" w:uiPriority="72" w:unhideWhenUsed="0"/>
-    <w:lsdException w:name="Colorful Grid" w:semiHidden="0" w:uiPriority="73" w:unhideWhenUsed="0"/>
-    <w:lsdException w:name="Light Shading Accent 1" w:semiHidden="0" w:uiPriority="60" w:unhideWhenUsed="0"/>
-    <w:lsdException w:name="Light List Accent 1" w:semiHidden="0" w:uiPriority="61" w:unhideWhenUsed="0"/>
-    <w:lsdException w:name="Light Grid Accent 1" w:semiHidden="0" w:uiPriority="62" w:unhideWhenUsed="0"/>
-    <w:lsdException w:name="Medium Shading 1 Accent 1" w:semiHidden="0" w:uiPriority="63" w:unhideWhenUsed="0"/>
-    <w:lsdException w:name="Medium Shading 2 Accent 1" w:semiHidden="0" w:uiPriority="64" w:unhideWhenUsed="0"/>
-    <w:lsdException w:name="Medium List 1 Accent 1" w:semiHidden="0" w:uiPriority="65" w:unhideWhenUsed="0"/>
-    <w:lsdException w:name="Revision" w:unhideWhenUsed="0"/>
-    <w:lsdException w:name="List Paragraph" w:semiHidden="0" w:uiPriority="34" w:unhideWhenUsed="0" w:qFormat="1"/>
-    <w:lsdException w:name="Quote" w:semiHidden="0" w:uiPriority="29" w:unhideWhenUsed="0" w:qFormat="1"/>
-    <w:lsdException w:name="Intense Quote" w:semiHidden="0" w:uiPriority="30" w:unhideWhenUsed="0" w:qFormat="1"/>
-    <w:lsdException w:name="Medium List 2 Accent 1" w:semiHidden="0" w:uiPriority="66" w:unhideWhenUsed="0"/>
-    <w:lsdException w:name="Medium Grid 1 Accent 1" w:semiHidden="0" w:uiPriority="67" w:unhideWhenUsed="0"/>
-    <w:lsdException w:name="Medium Grid 2 Accent 1" w:semiHidden="0" w:uiPriority="68" w:unhideWhenUsed="0"/>
-    <w:lsdException w:name="Medium Grid 3 Accent 1" w:semiHidden="0" w:uiPriority="69" w:unhideWhenUsed="0"/>
-    <w:lsdException w:name="Dark List Accent 1" w:semiHidden="0" w:uiPriority="70" w:unhideWhenUsed="0"/>
-    <w:lsdException w:name="Colorful Shading Accent 1" w:semiHidden="0" w:uiPriority="71" w:unhideWhenUsed="0"/>
-    <w:lsdException w:name="Colorful List Accent 1" w:semiHidden="0" w:uiPriority="72" w:unhideWhenUsed="0"/>
-    <w:lsdException w:name="Colorful Grid Accent 1" w:semiHidden="0" w:uiPriority="73" w:unhideWhenUsed="0"/>
-    <w:lsdException w:name="Light Shading Accent 2" w:semiHidden="0" w:uiPriority="60" w:unhideWhenUsed="0"/>
-    <w:lsdException w:name="Light List Accent 2" w:semiHidden="0" w:uiPriority="61" w:unhideWhenUsed="0"/>
-    <w:lsdException w:name="Light Grid Accent 2" w:semiHidden="0" w:uiPriority="62" w:unhideWhenUsed="0"/>
-    <w:lsdException w:name="Medium Shading 1 Accent 2" w:semiHidden="0" w:uiPriority="63" w:unhideWhenUsed="0"/>
-    <w:lsdException w:name="Medium Shading 2 Accent 2" w:semiHidden="0" w:uiPriority="64" w:unhideWhenUsed="0"/>
-    <w:lsdException w:name="Medium List 1 Accent 2" w:semiHidden="0" w:uiPriority="65" w:unhideWhenUsed="0"/>
-    <w:lsdException w:name="Medium List 2 Accent 2" w:semiHidden="0" w:uiPriority="66" w:unhideWhenUsed="0"/>
-    <w:lsdException w:name="Medium Grid 1 Accent 2" w:semiHidden="0" w:uiPriority="67" w:unhideWhenUsed="0"/>
-    <w:lsdException w:name="Medium Grid 2 Accent 2" w:semiHidden="0" w:uiPriority="68" w:unhideWhenUsed="0"/>
-    <w:lsdException w:name="Medium Grid 3 Accent 2" w:semiHidden="0" w:uiPriority="69" w:unhideWhenUsed="0"/>
-    <w:lsdException w:name="Dark List Accent 2" w:semiHidden="0" w:uiPriority="70" w:unhideWhenUsed="0"/>
-    <w:lsdException w:name="Colorful Shading Accent 2" w:semiHidden="0" w:uiPriority="71" w:unhideWhenUsed="0"/>
-    <w:lsdException w:name="Colorful List Accent 2" w:semiHidden="0" w:uiPriority="72" w:unhideWhenUsed="0"/>
-    <w:lsdException w:name="Colorful Grid Accent 2" w:semiHidden="0" w:uiPriority="73" w:unhideWhenUsed="0"/>
-    <w:lsdException w:name="Light Shading Accent 3" w:semiHidden="0" w:uiPriority="60" w:unhideWhenUsed="0"/>
-    <w:lsdException w:name="Light List Accent 3" w:semiHidden="0" w:uiPriority="61" w:unhideWhenUsed="0"/>
-    <w:lsdException w:name="Light Grid Accent 3" w:semiHidden="0" w:uiPriority="62" w:unhideWhenUsed="0"/>
-    <w:lsdException w:name="Medium Shading 1 Accent 3" w:semiHidden="0" w:uiPriority="63" w:unhideWhenUsed="0"/>
-    <w:lsdException w:name="Medium Shading 2 Accent 3" w:semiHidden="0" w:uiPriority="64" w:unhideWhenUsed="0"/>
-    <w:lsdException w:name="Medium List 1 Accent 3" w:semiHidden="0" w:uiPriority="65" w:unhideWhenUsed="0"/>
-    <w:lsdException w:name="Medium List 2 Accent 3" w:semiHidden="0" w:uiPriority="66" w:unhideWhenUsed="0"/>
-    <w:lsdException w:name="Medium Grid 1 Accent 3" w:semiHidden="0" w:uiPriority="67" w:unhideWhenUsed="0"/>
-    <w:lsdException w:name="Medium Grid 2 Accent 3" w:semiHidden="0" w:uiPriority="68" w:unhideWhenUsed="0"/>
-    <w:lsdException w:name="Medium Grid 3 Accent 3" w:semiHidden="0" w:uiPriority="69" w:unhideWhenUsed="0"/>
-    <w:lsdException w:name="Dark List Accent 3" w:semiHidden="0" w:uiPriority="70" w:unhideWhenUsed="0"/>
-    <w:lsdException w:name="Colorful Shading Accent 3" w:semiHidden="0" w:uiPriority="71" w:unhideWhenUsed="0"/>
-    <w:lsdException w:name="Colorful List Accent 3" w:semiHidden="0" w:uiPriority="72" w:unhideWhenUsed="0"/>
-    <w:lsdException w:name="Colorful Grid Accent 3" w:semiHidden="0" w:uiPriority="73" w:unhideWhenUsed="0"/>
-    <w:lsdException w:name="Light Shading Accent 4" w:semiHidden="0" w:uiPriority="60" w:unhideWhenUsed="0"/>
-    <w:lsdException w:name="Light List Accent 4" w:semiHidden="0" w:uiPriority="61" w:unhideWhenUsed="0"/>
-    <w:lsdException w:name="Light Grid Accent 4" w:semiHidden="0" w:uiPriority="62" w:unhideWhenUsed="0"/>
-    <w:lsdException w:name="Medium Shading 1 Accent 4" w:semiHidden="0" w:uiPriority="63" w:unhideWhenUsed="0"/>
-    <w:lsdException w:name="Medium Shading 2 Accent 4" w:semiHidden="0" w:uiPriority="64" w:unhideWhenUsed="0"/>
-    <w:lsdException w:name="Medium List 1 Accent 4" w:semiHidden="0" w:uiPriority="65" w:unhideWhenUsed="0"/>
-    <w:lsdException w:name="Medium List 2 Accent 4" w:semiHidden="0" w:uiPriority="66" w:unhideWhenUsed="0"/>
-    <w:lsdException w:name="Medium Grid 1 Accent 4" w:semiHidden="0" w:uiPriority="67" w:unhideWhenUsed="0"/>
-    <w:lsdException w:name="Medium Grid 2 Accent 4" w:semiHidden="0" w:uiPriority="68" w:unhideWhenUsed="0"/>
-    <w:lsdException w:name="Medium Grid 3 Accent 4" w:semiHidden="0" w:uiPriority="69" w:unhideWhenUsed="0"/>
-    <w:lsdException w:name="Dark List Accent 4" w:semiHidden="0" w:uiPriority="70" w:unhideWhenUsed="0"/>
-    <w:lsdException w:name="Colorful Shading Accent 4" w:semiHidden="0" w:uiPriority="71" w:unhideWhenUsed="0"/>
-    <w:lsdException w:name="Colorful List Accent 4" w:semiHidden="0" w:uiPriority="72" w:unhideWhenUsed="0"/>
-    <w:lsdException w:name="Colorful Grid Accent 4" w:semiHidden="0" w:uiPriority="73" w:unhideWhenUsed="0"/>
-    <w:lsdException w:name="Light Shading Accent 5" w:semiHidden="0" w:uiPriority="60" w:unhideWhenUsed="0"/>
-    <w:lsdException w:name="Light List Accent 5" w:semiHidden="0" w:uiPriority="61" w:unhideWhenUsed="0"/>
-    <w:lsdException w:name="Light Grid Accent 5" w:semiHidden="0" w:uiPriority="62" w:unhideWhenUsed="0"/>
-    <w:lsdException w:name="Medium Shading 1 Accent 5" w:semiHidden="0" w:uiPriority="63" w:unhideWhenUsed="0"/>
-    <w:lsdException w:name="Medium Shading 2 Accent 5" w:semiHidden="0" w:uiPriority="64" w:unhideWhenUsed="0"/>
-    <w:lsdException w:name="Medium List 1 Accent 5" w:semiHidden="0" w:uiPriority="65" w:unhideWhenUsed="0"/>
-    <w:lsdException w:name="Medium List 2 Accent 5" w:semiHidden="0" w:uiPriority="66" w:unhideWhenUsed="0"/>
-    <w:lsdException w:name="Medium Grid 1 Accent 5" w:semiHidden="0" w:uiPriority="67" w:unhideWhenUsed="0"/>
-    <w:lsdException w:name="Medium Grid 2 Accent 5" w:semiHidden="0" w:uiPriority="68" w:unhideWhenUsed="0"/>
-    <w:lsdException w:name="Medium Grid 3 Accent 5" w:semiHidden="0" w:uiPriority="69" w:unhideWhenUsed="0"/>
-    <w:lsdException w:name="Dark List Accent 5" w:semiHidden="0" w:uiPriority="70" w:unhideWhenUsed="0"/>
-    <w:lsdException w:name="Colorful Shading Accent 5" w:semiHidden="0" w:uiPriority="71" w:unhideWhenUsed="0"/>
-    <w:lsdException w:name="Colorful List Accent 5" w:semiHidden="0" w:uiPriority="72" w:unhideWhenUsed="0"/>
-    <w:lsdException w:name="Colorful Grid Accent 5" w:semiHidden="0" w:uiPriority="73" w:unhideWhenUsed="0"/>
-    <w:lsdException w:name="Light Shading Accent 6" w:semiHidden="0" w:uiPriority="60" w:unhideWhenUsed="0"/>
-    <w:lsdException w:name="Light List Accent 6" w:semiHidden="0" w:uiPriority="61" w:unhideWhenUsed="0"/>
-    <w:lsdException w:name="Light Grid Accent 6" w:semiHidden="0" w:uiPriority="62" w:unhideWhenUsed="0"/>
-    <w:lsdException w:name="Medium Shading 1 Accent 6" w:semiHidden="0" w:uiPriority="63" w:unhideWhenUsed="0"/>
-    <w:lsdException w:name="Medium Shading 2 Accent 6" w:semiHidden="0" w:uiPriority="64" w:unhideWhenUsed="0"/>
-    <w:lsdException w:name="Medium List 1 Accent 6" w:semiHidden="0" w:uiPriority="65" w:unhideWhenUsed="0"/>
-    <w:lsdException w:name="Medium List 2 Accent 6" w:semiHidden="0" w:uiPriority="66" w:unhideWhenUsed="0"/>
-    <w:lsdException w:name="Medium Grid 1 Accent 6" w:semiHidden="0" w:uiPriority="67" w:unhideWhenUsed="0"/>
-    <w:lsdException w:name="Medium Grid 2 Accent 6" w:semiHidden="0" w:uiPriority="68" w:unhideWhenUsed="0"/>
-    <w:lsdException w:name="Medium Grid 3 Accent 6" w:semiHidden="0" w:uiPriority="69" w:unhideWhenUsed="0"/>
-    <w:lsdException w:name="Dark List Accent 6" w:semiHidden="0" w:uiPriority="70" w:unhideWhenUsed="0"/>
-    <w:lsdException w:name="Colorful Shading Accent 6" w:semiHidden="0" w:uiPriority="71" w:unhideWhenUsed="0"/>
-    <w:lsdException w:name="Colorful List Accent 6" w:semiHidden="0" w:uiPriority="72" w:unhideWhenUsed="0"/>
-    <w:lsdException w:name="Colorful Grid Accent 6" w:semiHidden="0" w:uiPriority="73" w:unhideWhenUsed="0"/>
-    <w:lsdException w:name="Subtle Emphasis" w:semiHidden="0" w:uiPriority="19" w:unhideWhenUsed="0" w:qFormat="1"/>
-    <w:lsdException w:name="Intense Emphasis" w:semiHidden="0" w:uiPriority="21" w:unhideWhenUsed="0" w:qFormat="1"/>
-    <w:lsdException w:name="Subtle Reference" w:semiHidden="0" w:uiPriority="31" w:unhideWhenUsed="0" w:qFormat="1"/>
-    <w:lsdException w:name="Intense Reference" w:semiHidden="0" w:uiPriority="32" w:unhideWhenUsed="0" w:qFormat="1"/>
-    <w:lsdException w:name="Book Title" w:semiHidden="0" w:uiPriority="33" w:unhideWhenUsed="0" w:qFormat="1"/>
-    <w:lsdException w:name="Bibliography" w:uiPriority="37"/>
-    <w:lsdException w:name="TOC Heading" w:uiPriority="39" w:qFormat="1"/>
+  <w:latentStyles w:defLockedState="0" w:defUIPriority="99" w:defSemiHidden="0" w:defUnhideWhenUsed="0" w:defQFormat="0" w:count="376">
+    <w:lsdException w:name="Normal" w:uiPriority="0" w:qFormat="1"/>
+    <w:lsdException w:name="heading 1" w:uiPriority="9" w:qFormat="1"/>
+    <w:lsdException w:name="heading 2" w:semiHidden="1" w:uiPriority="9" w:unhideWhenUsed="1" w:qFormat="1"/>
+    <w:lsdException w:name="heading 3" w:semiHidden="1" w:uiPriority="9" w:unhideWhenUsed="1" w:qFormat="1"/>
+    <w:lsdException w:name="heading 4" w:semiHidden="1" w:uiPriority="9" w:unhideWhenUsed="1" w:qFormat="1"/>
+    <w:lsdException w:name="heading 5" w:semiHidden="1" w:uiPriority="1" w:unhideWhenUsed="1" w:qFormat="1"/>
+    <w:lsdException w:name="heading 6" w:semiHidden="1" w:uiPriority="9" w:unhideWhenUsed="1" w:qFormat="1"/>
+    <w:lsdException w:name="heading 7" w:semiHidden="1" w:uiPriority="9" w:unhideWhenUsed="1" w:qFormat="1"/>
+    <w:lsdException w:name="heading 8" w:semiHidden="1" w:uiPriority="9" w:unhideWhenUsed="1" w:qFormat="1"/>
+    <w:lsdException w:name="heading 9" w:semiHidden="1" w:uiPriority="9" w:unhideWhenUsed="1" w:qFormat="1"/>
+    <w:lsdException w:name="index 1" w:semiHidden="1" w:unhideWhenUsed="1"/>
+    <w:lsdException w:name="index 2" w:semiHidden="1" w:unhideWhenUsed="1"/>
+    <w:lsdException w:name="index 3" w:semiHidden="1" w:unhideWhenUsed="1"/>
+    <w:lsdException w:name="index 4" w:semiHidden="1" w:unhideWhenUsed="1"/>
+    <w:lsdException w:name="index 5" w:semiHidden="1" w:unhideWhenUsed="1"/>
+    <w:lsdException w:name="index 6" w:semiHidden="1" w:unhideWhenUsed="1"/>
+    <w:lsdException w:name="index 7" w:semiHidden="1" w:unhideWhenUsed="1"/>
+    <w:lsdException w:name="index 8" w:semiHidden="1" w:unhideWhenUsed="1"/>
+    <w:lsdException w:name="index 9" w:semiHidden="1" w:unhideWhenUsed="1"/>
+    <w:lsdException w:name="toc 1" w:semiHidden="1" w:uiPriority="1" w:unhideWhenUsed="1" w:qFormat="1"/>
+    <w:lsdException w:name="toc 2" w:semiHidden="1" w:uiPriority="39" w:unhideWhenUsed="1"/>
+    <w:lsdException w:name="toc 3" w:semiHidden="1" w:uiPriority="39" w:unhideWhenUsed="1"/>
+    <w:lsdException w:name="toc 4" w:semiHidden="1" w:uiPriority="39" w:unhideWhenUsed="1"/>
+    <w:lsdException w:name="toc 5" w:semiHidden="1" w:uiPriority="39" w:unhideWhenUsed="1"/>
+    <w:lsdException w:name="toc 6" w:semiHidden="1" w:uiPriority="39" w:unhideWhenUsed="1"/>
+    <w:lsdException w:name="toc 7" w:semiHidden="1" w:uiPriority="39" w:unhideWhenUsed="1"/>
+    <w:lsdException w:name="toc 8" w:semiHidden="1" w:uiPriority="39" w:unhideWhenUsed="1"/>
+    <w:lsdException w:name="toc 9" w:semiHidden="1" w:uiPriority="39" w:unhideWhenUsed="1"/>
+    <w:lsdException w:name="Normal Indent" w:semiHidden="1" w:unhideWhenUsed="1"/>
+    <w:lsdException w:name="footnote text" w:semiHidden="1" w:unhideWhenUsed="1"/>
+    <w:lsdException w:name="annotation text" w:semiHidden="1" w:unhideWhenUsed="1"/>
+    <w:lsdException w:name="header" w:semiHidden="1" w:unhideWhenUsed="1"/>
+    <w:lsdException w:name="footer" w:semiHidden="1" w:unhideWhenUsed="1"/>
+    <w:lsdException w:name="index heading" w:semiHidden="1" w:unhideWhenUsed="1"/>
+    <w:lsdException w:name="caption" w:semiHidden="1" w:uiPriority="35" w:unhideWhenUsed="1" w:qFormat="1"/>
+    <w:lsdException w:name="table of figures" w:semiHidden="1" w:unhideWhenUsed="1"/>
+    <w:lsdException w:name="envelope address" w:semiHidden="1" w:unhideWhenUsed="1"/>
+    <w:lsdException w:name="envelope return" w:semiHidden="1" w:unhideWhenUsed="1"/>
+    <w:lsdException w:name="footnote reference" w:semiHidden="1" w:unhideWhenUsed="1"/>
+    <w:lsdException w:name="annotation reference" w:semiHidden="1" w:unhideWhenUsed="1"/>
+    <w:lsdException w:name="line number" w:semiHidden="1" w:unhideWhenUsed="1"/>
+    <w:lsdException w:name="page number" w:semiHidden="1" w:unhideWhenUsed="1"/>
+    <w:lsdException w:name="endnote reference" w:semiHidden="1" w:unhideWhenUsed="1"/>
+    <w:lsdException w:name="endnote text" w:semiHidden="1" w:unhideWhenUsed="1"/>
+    <w:lsdException w:name="table of authorities" w:semiHidden="1" w:unhideWhenUsed="1"/>
+    <w:lsdException w:name="macro" w:semiHidden="1" w:unhideWhenUsed="1"/>
+    <w:lsdException w:name="toa heading" w:semiHidden="1" w:unhideWhenUsed="1"/>
+    <w:lsdException w:name="List" w:semiHidden="1" w:unhideWhenUsed="1"/>
+    <w:lsdException w:name="List Bullet" w:semiHidden="1" w:unhideWhenUsed="1"/>
+    <w:lsdException w:name="List Number" w:semiHidden="1" w:unhideWhenUsed="1"/>
+    <w:lsdException w:name="List 2" w:semiHidden="1" w:unhideWhenUsed="1"/>
+    <w:lsdException w:name="List 3" w:semiHidden="1" w:unhideWhenUsed="1"/>
+    <w:lsdException w:name="List 4" w:semiHidden="1" w:unhideWhenUsed="1"/>
+    <w:lsdException w:name="List 5" w:semiHidden="1" w:unhideWhenUsed="1"/>
+    <w:lsdException w:name="List Bullet 2" w:semiHidden="1" w:unhideWhenUsed="1"/>
+    <w:lsdException w:name="List Bullet 3" w:semiHidden="1" w:unhideWhenUsed="1"/>
+    <w:lsdException w:name="List Bullet 4" w:semiHidden="1" w:unhideWhenUsed="1"/>
+    <w:lsdException w:name="List Bullet 5" w:semiHidden="1" w:unhideWhenUsed="1"/>
+    <w:lsdException w:name="List Number 2" w:semiHidden="1" w:unhideWhenUsed="1"/>
+    <w:lsdException w:name="List Number 3" w:semiHidden="1" w:unhideWhenUsed="1"/>
+    <w:lsdException w:name="List Number 4" w:semiHidden="1" w:unhideWhenUsed="1"/>
+    <w:lsdException w:name="List Number 5" w:semiHidden="1" w:unhideWhenUsed="1"/>
+    <w:lsdException w:name="Title" w:uiPriority="10" w:qFormat="1"/>
+    <w:lsdException w:name="Closing" w:semiHidden="1" w:unhideWhenUsed="1"/>
+    <w:lsdException w:name="Signature" w:semiHidden="1" w:unhideWhenUsed="1"/>
+    <w:lsdException w:name="Default Paragraph Font" w:semiHidden="1" w:uiPriority="1" w:unhideWhenUsed="1"/>
+    <w:lsdException w:name="Body Text" w:semiHidden="1" w:uiPriority="1" w:unhideWhenUsed="1" w:qFormat="1"/>
+    <w:lsdException w:name="Body Text Indent" w:semiHidden="1" w:unhideWhenUsed="1"/>
+    <w:lsdException w:name="List Continue" w:semiHidden="1" w:unhideWhenUsed="1"/>
+    <w:lsdException w:name="List Continue 2" w:semiHidden="1" w:unhideWhenUsed="1"/>
+    <w:lsdException w:name="List Continue 3" w:semiHidden="1" w:unhideWhenUsed="1"/>
+    <w:lsdException w:name="List Continue 4" w:semiHidden="1" w:unhideWhenUsed="1"/>
+    <w:lsdException w:name="List Continue 5" w:semiHidden="1" w:unhideWhenUsed="1"/>
+    <w:lsdException w:name="Message Header" w:semiHidden="1" w:unhideWhenUsed="1"/>
+    <w:lsdException w:name="Subtitle" w:uiPriority="11" w:qFormat="1"/>
+    <w:lsdException w:name="Salutation" w:semiHidden="1" w:unhideWhenUsed="1"/>
+    <w:lsdException w:name="Date" w:semiHidden="1" w:unhideWhenUsed="1"/>
+    <w:lsdException w:name="Body Text First Indent" w:semiHidden="1" w:unhideWhenUsed="1"/>
+    <w:lsdException w:name="Body Text First Indent 2" w:semiHidden="1" w:unhideWhenUsed="1"/>
+    <w:lsdException w:name="Note Heading" w:semiHidden="1" w:unhideWhenUsed="1"/>
+    <w:lsdException w:name="Body Text 2" w:semiHidden="1" w:unhideWhenUsed="1"/>
+    <w:lsdException w:name="Body Text 3" w:semiHidden="1" w:unhideWhenUsed="1"/>
+    <w:lsdException w:name="Body Text Indent 2" w:semiHidden="1" w:unhideWhenUsed="1"/>
+    <w:lsdException w:name="Body Text Indent 3" w:semiHidden="1" w:unhideWhenUsed="1"/>
+    <w:lsdException w:name="Block Text" w:semiHidden="1" w:unhideWhenUsed="1"/>
+    <w:lsdException w:name="Hyperlink" w:semiHidden="1" w:unhideWhenUsed="1"/>
+    <w:lsdException w:name="FollowedHyperlink" w:semiHidden="1" w:unhideWhenUsed="1"/>
+    <w:lsdException w:name="Strong" w:uiPriority="22" w:qFormat="1"/>
+    <w:lsdException w:name="Emphasis" w:uiPriority="20" w:qFormat="1"/>
+    <w:lsdException w:name="Document Map" w:semiHidden="1" w:unhideWhenUsed="1"/>
+    <w:lsdException w:name="Plain Text" w:semiHidden="1" w:unhideWhenUsed="1"/>
+    <w:lsdException w:name="E-mail Signature" w:semiHidden="1" w:unhideWhenUsed="1"/>
+    <w:lsdException w:name="HTML Top of Form" w:semiHidden="1" w:unhideWhenUsed="1"/>
+    <w:lsdException w:name="HTML Bottom of Form" w:semiHidden="1" w:unhideWhenUsed="1"/>
+    <w:lsdException w:name="Normal (Web)" w:semiHidden="1" w:unhideWhenUsed="1"/>
+    <w:lsdException w:name="HTML Acronym" w:semiHidden="1" w:unhideWhenUsed="1"/>
+    <w:lsdException w:name="HTML Address" w:semiHidden="1" w:unhideWhenUsed="1"/>
+    <w:lsdException w:name="HTML Cite" w:semiHidden="1" w:unhideWhenUsed="1"/>
+    <w:lsdException w:name="HTML Code" w:semiHidden="1" w:unhideWhenUsed="1"/>
+    <w:lsdException w:name="HTML Definition" w:semiHidden="1" w:unhideWhenUsed="1"/>
+    <w:lsdException w:name="HTML Keyboard" w:semiHidden="1" w:unhideWhenUsed="1"/>
+    <w:lsdException w:name="HTML Preformatted" w:semiHidden="1" w:unhideWhenUsed="1"/>
+    <w:lsdException w:name="HTML Sample" w:semiHidden="1" w:unhideWhenUsed="1"/>
+    <w:lsdException w:name="HTML Typewriter" w:semiHidden="1" w:unhideWhenUsed="1"/>
+    <w:lsdException w:name="HTML Variable" w:semiHidden="1" w:unhideWhenUsed="1"/>
+    <w:lsdException w:name="Normal Table" w:semiHidden="1" w:unhideWhenUsed="1"/>
+    <w:lsdException w:name="annotation subject" w:semiHidden="1" w:unhideWhenUsed="1"/>
+    <w:lsdException w:name="No List" w:semiHidden="1" w:unhideWhenUsed="1"/>
+    <w:lsdException w:name="Outline List 1" w:semiHidden="1" w:unhideWhenUsed="1"/>
+    <w:lsdException w:name="Outline List 2" w:semiHidden="1" w:unhideWhenUsed="1"/>
+    <w:lsdException w:name="Outline List 3" w:semiHidden="1" w:unhideWhenUsed="1"/>
+    <w:lsdException w:name="Table Simple 1" w:semiHidden="1" w:unhideWhenUsed="1"/>
+    <w:lsdException w:name="Table Simple 2" w:semiHidden="1" w:unhideWhenUsed="1"/>
+    <w:lsdException w:name="Table Simple 3" w:semiHidden="1" w:unhideWhenUsed="1"/>
+    <w:lsdException w:name="Table Classic 1" w:semiHidden="1" w:unhideWhenUsed="1"/>
+    <w:lsdException w:name="Table Classic 2" w:semiHidden="1" w:unhideWhenUsed="1"/>
+    <w:lsdException w:name="Table Classic 3" w:semiHidden="1" w:unhideWhenUsed="1"/>
+    <w:lsdException w:name="Table Classic 4" w:semiHidden="1" w:unhideWhenUsed="1"/>
+    <w:lsdException w:name="Table Colorful 1" w:semiHidden="1" w:unhideWhenUsed="1"/>
+    <w:lsdException w:name="Table Colorful 2" w:semiHidden="1" w:unhideWhenUsed="1"/>
+    <w:lsdException w:name="Table Colorful 3" w:semiHidden="1" w:unhideWhenUsed="1"/>
+    <w:lsdException w:name="Table Columns 1" w:semiHidden="1" w:unhideWhenUsed="1"/>
+    <w:lsdException w:name="Table Columns 2" w:semiHidden="1" w:unhideWhenUsed="1"/>
+    <w:lsdException w:name="Table Columns 3" w:semiHidden="1" w:unhideWhenUsed="1"/>
+    <w:lsdException w:name="Table Columns 4" w:semiHidden="1" w:unhideWhenUsed="1"/>
+    <w:lsdException w:name="Table Columns 5" w:semiHidden="1" w:unhideWhenUsed="1"/>
+    <w:lsdException w:name="Table Grid 1" w:semiHidden="1" w:unhideWhenUsed="1"/>
+    <w:lsdException w:name="Table Grid 2" w:semiHidden="1" w:unhideWhenUsed="1"/>
+    <w:lsdException w:name="Table Grid 3" w:semiHidden="1" w:unhideWhenUsed="1"/>
+    <w:lsdException w:name="Table Grid 4" w:semiHidden="1" w:unhideWhenUsed="1"/>
+    <w:lsdException w:name="Table Grid 5" w:semiHidden="1" w:unhideWhenUsed="1"/>
+    <w:lsdException w:name="Table Grid 6" w:semiHidden="1" w:unhideWhenUsed="1"/>
+    <w:lsdException w:name="Table Grid 7" w:semiHidden="1" w:unhideWhenUsed="1"/>
+    <w:lsdException w:name="Table Grid 8" w:semiHidden="1" w:unhideWhenUsed="1"/>
+    <w:lsdException w:name="Table List 1" w:semiHidden="1" w:unhideWhenUsed="1"/>
+    <w:lsdException w:name="Table List 2" w:semiHidden="1" w:unhideWhenUsed="1"/>
+    <w:lsdException w:name="Table List 3" w:semiHidden="1" w:unhideWhenUsed="1"/>
+    <w:lsdException w:name="Table List 4" w:semiHidden="1" w:unhideWhenUsed="1"/>
+    <w:lsdException w:name="Table List 5" w:semiHidden="1" w:unhideWhenUsed="1"/>
+    <w:lsdException w:name="Table List 6" w:semiHidden="1" w:unhideWhenUsed="1"/>
+    <w:lsdException w:name="Table List 7" w:semiHidden="1" w:unhideWhenUsed="1"/>
+    <w:lsdException w:name="Table List 8" w:semiHidden="1" w:unhideWhenUsed="1"/>
+    <w:lsdException w:name="Table 3D effects 1" w:semiHidden="1" w:unhideWhenUsed="1"/>
+    <w:lsdException w:name="Table 3D effects 2" w:semiHidden="1" w:unhideWhenUsed="1"/>
+    <w:lsdException w:name="Table 3D effects 3" w:semiHidden="1" w:unhideWhenUsed="1"/>
+    <w:lsdException w:name="Table Contemporary" w:semiHidden="1" w:unhideWhenUsed="1"/>
+    <w:lsdException w:name="Table Elegant" w:semiHidden="1" w:unhideWhenUsed="1"/>
+    <w:lsdException w:name="Table Professional" w:semiHidden="1" w:unhideWhenUsed="1"/>
+    <w:lsdException w:name="Table Subtle 1" w:semiHidden="1" w:unhideWhenUsed="1"/>
+    <w:lsdException w:name="Table Subtle 2" w:semiHidden="1" w:unhideWhenUsed="1"/>
+    <w:lsdException w:name="Table Web 1" w:semiHidden="1" w:unhideWhenUsed="1"/>
+    <w:lsdException w:name="Table Web 2" w:semiHidden="1" w:unhideWhenUsed="1"/>
+    <w:lsdException w:name="Table Web 3" w:semiHidden="1" w:unhideWhenUsed="1"/>
+    <w:lsdException w:name="Balloon Text" w:semiHidden="1" w:unhideWhenUsed="1"/>
+    <w:lsdException w:name="Table Grid" w:semiHidden="1" w:uiPriority="59" w:unhideWhenUsed="1"/>
+    <w:lsdException w:name="Table Theme" w:semiHidden="1" w:unhideWhenUsed="1"/>
+    <w:lsdException w:name="Placeholder Text" w:semiHidden="1"/>
+    <w:lsdException w:name="No Spacing" w:uiPriority="1" w:qFormat="1"/>
+    <w:lsdException w:name="Light Shading" w:uiPriority="60"/>
+    <w:lsdException w:name="Light List" w:uiPriority="61"/>
+    <w:lsdException w:name="Light Grid" w:uiPriority="62"/>
+    <w:lsdException w:name="Medium Shading 1" w:uiPriority="63"/>
+    <w:lsdException w:name="Medium Shading 2" w:uiPriority="64"/>
+    <w:lsdException w:name="Medium List 1" w:uiPriority="65"/>
+    <w:lsdException w:name="Medium List 2" w:uiPriority="66"/>
+    <w:lsdException w:name="Medium Grid 1" w:uiPriority="67"/>
+    <w:lsdException w:name="Medium Grid 2" w:uiPriority="68"/>
+    <w:lsdException w:name="Medium Grid 3" w:uiPriority="69"/>
+    <w:lsdException w:name="Dark List" w:uiPriority="70"/>
+    <w:lsdException w:name="Colorful Shading" w:uiPriority="71"/>
+    <w:lsdException w:name="Colorful List" w:uiPriority="72"/>
+    <w:lsdException w:name="Colorful Grid" w:uiPriority="73"/>
+    <w:lsdException w:name="Light Shading Accent 1" w:uiPriority="60"/>
+    <w:lsdException w:name="Light List Accent 1" w:uiPriority="61"/>
+    <w:lsdException w:name="Light Grid Accent 1" w:uiPriority="62"/>
+    <w:lsdException w:name="Medium Shading 1 Accent 1" w:uiPriority="63"/>
+    <w:lsdException w:name="Medium Shading 2 Accent 1" w:uiPriority="64"/>
+    <w:lsdException w:name="Medium List 1 Accent 1" w:uiPriority="65"/>
+    <w:lsdException w:name="Revision" w:semiHidden="1"/>
+    <w:lsdException w:name="List Paragraph" w:uiPriority="34" w:qFormat="1"/>
+    <w:lsdException w:name="Quote" w:uiPriority="29" w:qFormat="1"/>
+    <w:lsdException w:name="Intense Quote" w:uiPriority="30" w:qFormat="1"/>
+    <w:lsdException w:name="Medium List 2 Accent 1" w:uiPriority="66"/>
+    <w:lsdException w:name="Medium Grid 1 Accent 1" w:uiPriority="67"/>
+    <w:lsdException w:name="Medium Grid 2 Accent 1" w:uiPriority="68"/>
+    <w:lsdException w:name="Medium Grid 3 Accent 1" w:uiPriority="69"/>
+    <w:lsdException w:name="Dark List Accent 1" w:uiPriority="70"/>
+    <w:lsdException w:name="Colorful Shading Accent 1" w:uiPriority="71"/>
+    <w:lsdException w:name="Colorful List Accent 1" w:uiPriority="72"/>
+    <w:lsdException w:name="Colorful Grid Accent 1" w:uiPriority="73"/>
+    <w:lsdException w:name="Light Shading Accent 2" w:uiPriority="60"/>
+    <w:lsdException w:name="Light List Accent 2" w:uiPriority="61"/>
+    <w:lsdException w:name="Light Grid Accent 2" w:uiPriority="62"/>
+    <w:lsdException w:name="Medium Shading 1 Accent 2" w:uiPriority="63"/>
+    <w:lsdException w:name="Medium Shading 2 Accent 2" w:uiPriority="64"/>
+    <w:lsdException w:name="Medium List 1 Accent 2" w:uiPriority="65"/>
+    <w:lsdException w:name="Medium List 2 Accent 2" w:uiPriority="66"/>
+    <w:lsdException w:name="Medium Grid 1 Accent 2" w:uiPriority="67"/>
+    <w:lsdException w:name="Medium Grid 2 Accent 2" w:uiPriority="68"/>
+    <w:lsdException w:name="Medium Grid 3 Accent 2" w:uiPriority="69"/>
+    <w:lsdException w:name="Dark List Accent 2" w:uiPriority="70"/>
+    <w:lsdException w:name="Colorful Shading Accent 2" w:uiPriority="71"/>
+    <w:lsdException w:name="Colorful List Accent 2" w:uiPriority="72"/>
+    <w:lsdException w:name="Colorful Grid Accent 2" w:uiPriority="73"/>
+    <w:lsdException w:name="Light Shading Accent 3" w:uiPriority="60"/>
+    <w:lsdException w:name="Light List Accent 3" w:uiPriority="61"/>
+    <w:lsdException w:name="Light Grid Accent 3" w:uiPriority="62"/>
+    <w:lsdException w:name="Medium Shading 1 Accent 3" w:uiPriority="63"/>
+    <w:lsdException w:name="Medium Shading 2 Accent 3" w:uiPriority="64"/>
+    <w:lsdException w:name="Medium List 1 Accent 3" w:uiPriority="65"/>
+    <w:lsdException w:name="Medium List 2 Accent 3" w:uiPriority="66"/>
+    <w:lsdException w:name="Medium Grid 1 Accent 3" w:uiPriority="67"/>
+    <w:lsdException w:name="Medium Grid 2 Accent 3" w:uiPriority="68"/>
+    <w:lsdException w:name="Medium Grid 3 Accent 3" w:uiPriority="69"/>
+    <w:lsdException w:name="Dark List Accent 3" w:uiPriority="70"/>
+    <w:lsdException w:name="Colorful Shading Accent 3" w:uiPriority="71"/>
+    <w:lsdException w:name="Colorful List Accent 3" w:uiPriority="72"/>
+    <w:lsdException w:name="Colorful Grid Accent 3" w:uiPriority="73"/>
+    <w:lsdException w:name="Light Shading Accent 4" w:uiPriority="60"/>
+    <w:lsdException w:name="Light List Accent 4" w:uiPriority="61"/>
+    <w:lsdException w:name="Light Grid Accent 4" w:uiPriority="62"/>
+    <w:lsdException w:name="Medium Shading 1 Accent 4" w:uiPriority="63"/>
+    <w:lsdException w:name="Medium Shading 2 Accent 4" w:uiPriority="64"/>
+    <w:lsdException w:name="Medium List 1 Accent 4" w:uiPriority="65"/>
+    <w:lsdException w:name="Medium List 2 Accent 4" w:uiPriority="66"/>
+    <w:lsdException w:name="Medium Grid 1 Accent 4" w:uiPriority="67"/>
+    <w:lsdException w:name="Medium Grid 2 Accent 4" w:uiPriority="68"/>
+    <w:lsdException w:name="Medium Grid 3 Accent 4" w:uiPriority="69"/>
+    <w:lsdException w:name="Dark List Accent 4" w:uiPriority="70"/>
+    <w:lsdException w:name="Colorful Shading Accent 4" w:uiPriority="71"/>
+    <w:lsdException w:name="Colorful List Accent 4" w:uiPriority="72"/>
+    <w:lsdException w:name="Colorful Grid Accent 4" w:uiPriority="73"/>
+    <w:lsdException w:name="Light Shading Accent 5" w:uiPriority="60"/>
+    <w:lsdException w:name="Light List Accent 5" w:uiPriority="61"/>
+    <w:lsdException w:name="Light Grid Accent 5" w:uiPriority="62"/>
+    <w:lsdException w:name="Medium Shading 1 Accent 5" w:uiPriority="63"/>
+    <w:lsdException w:name="Medium Shading 2 Accent 5" w:uiPriority="64"/>
+    <w:lsdException w:name="Medium List 1 Accent 5" w:uiPriority="65"/>
+    <w:lsdException w:name="Medium List 2 Accent 5" w:uiPriority="66"/>
+    <w:lsdException w:name="Medium Grid 1 Accent 5" w:uiPriority="67"/>
+    <w:lsdException w:name="Medium Grid 2 Accent 5" w:uiPriority="68"/>
+    <w:lsdException w:name="Medium Grid 3 Accent 5" w:uiPriority="69"/>
+    <w:lsdException w:name="Dark List Accent 5" w:uiPriority="70"/>
+    <w:lsdException w:name="Colorful Shading Accent 5" w:uiPriority="71"/>
+    <w:lsdException w:name="Colorful List Accent 5" w:uiPriority="72"/>
+    <w:lsdException w:name="Colorful Grid Accent 5" w:uiPriority="73"/>
+    <w:lsdException w:name="Light Shading Accent 6" w:uiPriority="60"/>
+    <w:lsdException w:name="Light List Accent 6" w:uiPriority="61"/>
+    <w:lsdException w:name="Light Grid Accent 6" w:uiPriority="62"/>
+    <w:lsdException w:name="Medium Shading 1 Accent 6" w:uiPriority="63"/>
+    <w:lsdException w:name="Medium Shading 2 Accent 6" w:uiPriority="64"/>
+    <w:lsdException w:name="Medium List 1 Accent 6" w:uiPriority="65"/>
+    <w:lsdException w:name="Medium List 2 Accent 6" w:uiPriority="66"/>
+    <w:lsdException w:name="Medium Grid 1 Accent 6" w:uiPriority="67"/>
+    <w:lsdException w:name="Medium Grid 2 Accent 6" w:uiPriority="68"/>
+    <w:lsdException w:name="Medium Grid 3 Accent 6" w:uiPriority="69"/>
+    <w:lsdException w:name="Dark List Accent 6" w:uiPriority="70"/>
+    <w:lsdException w:name="Colorful Shading Accent 6" w:uiPriority="71"/>
+    <w:lsdException w:name="Colorful List Accent 6" w:uiPriority="72"/>
+    <w:lsdException w:name="Colorful Grid Accent 6" w:uiPriority="73"/>
+    <w:lsdException w:name="Subtle Emphasis" w:uiPriority="19" w:qFormat="1"/>
+    <w:lsdException w:name="Intense Emphasis" w:uiPriority="21" w:qFormat="1"/>
+    <w:lsdException w:name="Subtle Reference" w:uiPriority="31" w:qFormat="1"/>
+    <w:lsdException w:name="Intense Reference" w:uiPriority="32" w:qFormat="1"/>
+    <w:lsdException w:name="Book Title" w:uiPriority="33" w:qFormat="1"/>
+    <w:lsdException w:name="Bibliography" w:semiHidden="1" w:uiPriority="37" w:unhideWhenUsed="1"/>
+    <w:lsdException w:name="TOC Heading" w:semiHidden="1" w:uiPriority="39" w:unhideWhenUsed="1" w:qFormat="1"/>
+    <w:lsdException w:name="Plain Table 1" w:uiPriority="41"/>
+    <w:lsdException w:name="Plain Table 2" w:uiPriority="42"/>
+    <w:lsdException w:name="Plain Table 3" w:uiPriority="43"/>
+    <w:lsdException w:name="Plain Table 4" w:uiPriority="44"/>
+    <w:lsdException w:name="Plain Table 5" w:uiPriority="45"/>
+    <w:lsdException w:name="Grid Table Light" w:uiPriority="40"/>
+    <w:lsdException w:name="Grid Table 1 Light" w:uiPriority="46"/>
+    <w:lsdException w:name="Grid Table 2" w:uiPriority="47"/>
+    <w:lsdException w:name="Grid Table 3" w:uiPriority="48"/>
+    <w:lsdException w:name="Grid Table 4" w:uiPriority="49"/>
+    <w:lsdException w:name="Grid Table 5 Dark" w:uiPriority="50"/>
+    <w:lsdException w:name="Grid Table 6 Colorful" w:uiPriority="51"/>
+    <w:lsdException w:name="Grid Table 7 Colorful" w:uiPriority="52"/>
+    <w:lsdException w:name="Grid Table 1 Light Accent 1" w:uiPriority="46"/>
+    <w:lsdException w:name="Grid Table 2 Accent 1" w:uiPriority="47"/>
+    <w:lsdException w:name="Grid Table 3 Accent 1" w:uiPriority="48"/>
+    <w:lsdException w:name="Grid Table 4 Accent 1" w:uiPriority="49"/>
+    <w:lsdException w:name="Grid Table 5 Dark Accent 1" w:uiPriority="50"/>
+    <w:lsdException w:name="Grid Table 6 Colorful Accent 1" w:uiPriority="51"/>
+    <w:lsdException w:name="Grid Table 7 Colorful Accent 1" w:uiPriority="52"/>
+    <w:lsdException w:name="Grid Table 1 Light Accent 2" w:uiPriority="46"/>
+    <w:lsdException w:name="Grid Table 2 Accent 2" w:uiPriority="47"/>
+    <w:lsdException w:name="Grid Table 3 Accent 2" w:uiPriority="48"/>
+    <w:lsdException w:name="Grid Table 4 Accent 2" w:uiPriority="49"/>
+    <w:lsdException w:name="Grid Table 5 Dark Accent 2" w:uiPriority="50"/>
+    <w:lsdException w:name="Grid Table 6 Colorful Accent 2" w:uiPriority="51"/>
+    <w:lsdException w:name="Grid Table 7 Colorful Accent 2" w:uiPriority="52"/>
+    <w:lsdException w:name="Grid Table 1 Light Accent 3" w:uiPriority="46"/>
+    <w:lsdException w:name="Grid Table 2 Accent 3" w:uiPriority="47"/>
+    <w:lsdException w:name="Grid Table 3 Accent 3" w:uiPriority="48"/>
+    <w:lsdException w:name="Grid Table 4 Accent 3" w:uiPriority="49"/>
+    <w:lsdException w:name="Grid Table 5 Dark Accent 3" w:uiPriority="50"/>
+    <w:lsdException w:name="Grid Table 6 Colorful Accent 3" w:uiPriority="51"/>
+    <w:lsdException w:name="Grid Table 7 Colorful Accent 3" w:uiPriority="52"/>
+    <w:lsdException w:name="Grid Table 1 Light Accent 4" w:uiPriority="46"/>
+    <w:lsdException w:name="Grid Table 2 Accent 4" w:uiPriority="47"/>
+    <w:lsdException w:name="Grid Table 3 Accent 4" w:uiPriority="48"/>
+    <w:lsdException w:name="Grid Table 4 Accent 4" w:uiPriority="49"/>
+    <w:lsdException w:name="Grid Table 5 Dark Accent 4" w:uiPriority="50"/>
+    <w:lsdException w:name="Grid Table 6 Colorful Accent 4" w:uiPriority="51"/>
+    <w:lsdException w:name="Grid Table 7 Colorful Accent 4" w:uiPriority="52"/>
+    <w:lsdException w:name="Grid Table 1 Light Accent 5" w:uiPriority="46"/>
+    <w:lsdException w:name="Grid Table 2 Accent 5" w:uiPriority="47"/>
+    <w:lsdException w:name="Grid Table 3 Accent 5" w:uiPriority="48"/>
+    <w:lsdException w:name="Grid Table 4 Accent 5" w:uiPriority="49"/>
+    <w:lsdException w:name="Grid Table 5 Dark Accent 5" w:uiPriority="50"/>
+    <w:lsdException w:name="Grid Table 6 Colorful Accent 5" w:uiPriority="51"/>
+    <w:lsdException w:name="Grid Table 7 Colorful Accent 5" w:uiPriority="52"/>
+    <w:lsdException w:name="Grid Table 1 Light Accent 6" w:uiPriority="46"/>
+    <w:lsdException w:name="Grid Table 2 Accent 6" w:uiPriority="47"/>
+    <w:lsdException w:name="Grid Table 3 Accent 6" w:uiPriority="48"/>
+    <w:lsdException w:name="Grid Table 4 Accent 6" w:uiPriority="49"/>
+    <w:lsdException w:name="Grid Table 5 Dark Accent 6" w:uiPriority="50"/>
+    <w:lsdException w:name="Grid Table 6 Colorful Accent 6" w:uiPriority="51"/>
+    <w:lsdException w:name="Grid Table 7 Colorful Accent 6" w:uiPriority="52"/>
+    <w:lsdException w:name="List Table 1 Light" w:uiPriority="46"/>
+    <w:lsdException w:name="List Table 2" w:uiPriority="47"/>
+    <w:lsdException w:name="List Table 3" w:uiPriority="48"/>
+    <w:lsdException w:name="List Table 4" w:uiPriority="49"/>
+    <w:lsdException w:name="List Table 5 Dark" w:uiPriority="50"/>
+    <w:lsdException w:name="List Table 6 Colorful" w:uiPriority="51"/>
+    <w:lsdException w:name="List Table 7 Colorful" w:uiPriority="52"/>
+    <w:lsdException w:name="List Table 1 Light Accent 1" w:uiPriority="46"/>
+    <w:lsdException w:name="List Table 2 Accent 1" w:uiPriority="47"/>
+    <w:lsdException w:name="List Table 3 Accent 1" w:uiPriority="48"/>
+    <w:lsdException w:name="List Table 4 Accent 1" w:uiPriority="49"/>
+    <w:lsdException w:name="List Table 5 Dark Accent 1" w:uiPriority="50"/>
+    <w:lsdException w:name="List Table 6 Colorful Accent 1" w:uiPriority="51"/>
+    <w:lsdException w:name="List Table 7 Colorful Accent 1" w:uiPriority="52"/>
+    <w:lsdException w:name="List Table 1 Light Accent 2" w:uiPriority="46"/>
+    <w:lsdException w:name="List Table 2 Accent 2" w:uiPriority="47"/>
+    <w:lsdException w:name="List Table 3 Accent 2" w:uiPriority="48"/>
+    <w:lsdException w:name="List Table 4 Accent 2" w:uiPriority="49"/>
+    <w:lsdException w:name="List Table 5 Dark Accent 2" w:uiPriority="50"/>
+    <w:lsdException w:name="List Table 6 Colorful Accent 2" w:uiPriority="51"/>
+    <w:lsdException w:name="List Table 7 Colorful Accent 2" w:uiPriority="52"/>
+    <w:lsdException w:name="List Table 1 Light Accent 3" w:uiPriority="46"/>
+    <w:lsdException w:name="List Table 2 Accent 3" w:uiPriority="47"/>
+    <w:lsdException w:name="List Table 3 Accent 3" w:uiPriority="48"/>
+    <w:lsdException w:name="List Table 4 Accent 3" w:uiPriority="49"/>
+    <w:lsdException w:name="List Table 5 Dark Accent 3" w:uiPriority="50"/>
+    <w:lsdException w:name="List Table 6 Colorful Accent 3" w:uiPriority="51"/>
+    <w:lsdException w:name="List Table 7 Colorful Accent 3" w:uiPriority="52"/>
+    <w:lsdException w:name="List Table 1 Light Accent 4" w:uiPriority="46"/>
+    <w:lsdException w:name="List Table 2 Accent 4" w:uiPriority="47"/>
+    <w:lsdException w:name="List Table 3 Accent 4" w:uiPriority="48"/>
+    <w:lsdException w:name="List Table 4 Accent 4" w:uiPriority="49"/>
+    <w:lsdException w:name="List Table 5 Dark Accent 4" w:uiPriority="50"/>
+    <w:lsdException w:name="List Table 6 Colorful Accent 4" w:uiPriority="51"/>
+    <w:lsdException w:name="List Table 7 Colorful Accent 4" w:uiPriority="52"/>
+    <w:lsdException w:name="List Table 1 Light Accent 5" w:uiPriority="46"/>
+    <w:lsdException w:name="List Table 2 Accent 5" w:uiPriority="47"/>
+    <w:lsdException w:name="List Table 3 Accent 5" w:uiPriority="48"/>
+    <w:lsdException w:name="List Table 4 Accent 5" w:uiPriority="49"/>
+    <w:lsdException w:name="List Table 5 Dark Accent 5" w:uiPriority="50"/>
+    <w:lsdException w:name="List Table 6 Colorful Accent 5" w:uiPriority="51"/>
+    <w:lsdException w:name="List Table 7 Colorful Accent 5" w:uiPriority="52"/>
+    <w:lsdException w:name="List Table 1 Light Accent 6" w:uiPriority="46"/>
+    <w:lsdException w:name="List Table 2 Accent 6" w:uiPriority="47"/>
+    <w:lsdException w:name="List Table 3 Accent 6" w:uiPriority="48"/>
+    <w:lsdException w:name="List Table 4 Accent 6" w:uiPriority="49"/>
+    <w:lsdException w:name="List Table 5 Dark Accent 6" w:uiPriority="50"/>
+    <w:lsdException w:name="List Table 6 Colorful Accent 6" w:uiPriority="51"/>
+    <w:lsdException w:name="List Table 7 Colorful Accent 6" w:uiPriority="52"/>
+    <w:lsdException w:name="Mention" w:semiHidden="1" w:unhideWhenUsed="1"/>
+    <w:lsdException w:name="Smart Hyperlink" w:semiHidden="1" w:unhideWhenUsed="1"/>
+    <w:lsdException w:name="Hashtag" w:semiHidden="1" w:unhideWhenUsed="1"/>
+    <w:lsdException w:name="Unresolved Mention" w:semiHidden="1" w:unhideWhenUsed="1"/>
+    <w:lsdException w:name="Smart Link" w:semiHidden="1" w:unhideWhenUsed="1"/>
   </w:latentStyles>
   <w:style w:type="paragraph" w:default="1" w:styleId="Normal">
     <w:name w:val="Normal"/>
@@ -10605,7 +10683,6 @@
     <w:uiPriority w:val="99"/>
     <w:semiHidden/>
     <w:unhideWhenUsed/>
-    <w:qFormat/>
     <w:tblPr>
       <w:tblInd w:w="0" w:type="dxa"/>
       <w:tblCellMar>
@@ -10760,7 +10837,6 @@
       <w:spacing w:after="0" w:line="240" w:lineRule="auto"/>
     </w:pPr>
     <w:tblPr>
-      <w:tblInd w:w="0" w:type="dxa"/>
       <w:tblBorders>
         <w:top w:val="single" w:sz="4" w:space="0" w:color="000000" w:themeColor="text1"/>
         <w:left w:val="single" w:sz="4" w:space="0" w:color="000000" w:themeColor="text1"/>
@@ -10769,12 +10845,6 @@
         <w:insideH w:val="single" w:sz="4" w:space="0" w:color="000000" w:themeColor="text1"/>
         <w:insideV w:val="single" w:sz="4" w:space="0" w:color="000000" w:themeColor="text1"/>
       </w:tblBorders>
-      <w:tblCellMar>
-        <w:top w:w="0" w:type="dxa"/>
-        <w:left w:w="108" w:type="dxa"/>
-        <w:bottom w:w="0" w:type="dxa"/>
-        <w:right w:w="108" w:type="dxa"/>
-      </w:tblCellMar>
     </w:tblPr>
   </w:style>
   <w:style w:type="paragraph" w:styleId="TOC1">
@@ -11148,7 +11218,7 @@
 </file>
 
 <file path=customXml/itemProps1.xml><?xml version="1.0" encoding="utf-8"?>
-<ds:datastoreItem xmlns:ds="http://schemas.openxmlformats.org/officeDocument/2006/customXml" ds:itemID="{2CBA4FE6-6BC3-4A2C-904F-2A4E2E965990}">
+<ds:datastoreItem xmlns:ds="http://schemas.openxmlformats.org/officeDocument/2006/customXml" ds:itemID="{8A82432E-CB7E-4F1B-90EE-8F4BDA762298}">
   <ds:schemaRefs>
     <ds:schemaRef ds:uri="http://schemas.openxmlformats.org/officeDocument/2006/bibliography"/>
   </ds:schemaRefs>

</xml_diff>